<commit_message>
more additions to the HttpPost to CREATE... docx
</commit_message>
<xml_diff>
--- a/Documentation/HttpPost to CREATE A NEW RESOURCEBOOK RECORD.docx
+++ b/Documentation/HttpPost to CREATE A NEW RESOURCEBOOK RECORD.docx
@@ -59,7 +59,7 @@
           <w:r>
             <w:fldChar w:fldCharType="separate"/>
           </w:r>
-          <w:hyperlink w:anchor="_Toc204932836" w:history="1">
+          <w:hyperlink w:anchor="_Toc204933281" w:history="1">
             <w:r>
               <w:rPr>
                 <w:rStyle w:val="Hyperlink"/>
@@ -86,7 +86,7 @@
                 <w:noProof/>
                 <w:webHidden/>
               </w:rPr>
-              <w:instrText xml:space="preserve"> PAGEREF _Toc204932836 \h </w:instrText>
+              <w:instrText xml:space="preserve"> PAGEREF _Toc204933281 \h </w:instrText>
             </w:r>
             <w:r>
               <w:rPr>
@@ -131,7 +131,7 @@
               <w:lang w:eastAsia="en-CA"/>
             </w:rPr>
           </w:pPr>
-          <w:hyperlink w:anchor="_Toc204932837" w:history="1">
+          <w:hyperlink w:anchor="_Toc204933282" w:history="1">
             <w:r>
               <w:rPr>
                 <w:rStyle w:val="Hyperlink"/>
@@ -158,7 +158,7 @@
                 <w:noProof/>
                 <w:webHidden/>
               </w:rPr>
-              <w:instrText xml:space="preserve"> PAGEREF _Toc204932837 \h </w:instrText>
+              <w:instrText xml:space="preserve"> PAGEREF _Toc204933282 \h </w:instrText>
             </w:r>
             <w:r>
               <w:rPr>
@@ -203,7 +203,7 @@
               <w:lang w:eastAsia="en-CA"/>
             </w:rPr>
           </w:pPr>
-          <w:hyperlink w:anchor="_Toc204932838" w:history="1">
+          <w:hyperlink w:anchor="_Toc204933283" w:history="1">
             <w:r>
               <w:rPr>
                 <w:rStyle w:val="Hyperlink"/>
@@ -230,7 +230,7 @@
                 <w:noProof/>
                 <w:webHidden/>
               </w:rPr>
-              <w:instrText xml:space="preserve"> PAGEREF _Toc204932838 \h </w:instrText>
+              <w:instrText xml:space="preserve"> PAGEREF _Toc204933283 \h </w:instrText>
             </w:r>
             <w:r>
               <w:rPr>
@@ -275,7 +275,7 @@
               <w:lang w:eastAsia="en-CA"/>
             </w:rPr>
           </w:pPr>
-          <w:hyperlink w:anchor="_Toc204932839" w:history="1">
+          <w:hyperlink w:anchor="_Toc204933284" w:history="1">
             <w:r>
               <w:rPr>
                 <w:rStyle w:val="Hyperlink"/>
@@ -302,7 +302,7 @@
                 <w:noProof/>
                 <w:webHidden/>
               </w:rPr>
-              <w:instrText xml:space="preserve"> PAGEREF _Toc204932839 \h </w:instrText>
+              <w:instrText xml:space="preserve"> PAGEREF _Toc204933284 \h </w:instrText>
             </w:r>
             <w:r>
               <w:rPr>
@@ -347,7 +347,7 @@
               <w:lang w:eastAsia="en-CA"/>
             </w:rPr>
           </w:pPr>
-          <w:hyperlink w:anchor="_Toc204932840" w:history="1">
+          <w:hyperlink w:anchor="_Toc204933285" w:history="1">
             <w:r>
               <w:rPr>
                 <w:rStyle w:val="Hyperlink"/>
@@ -374,7 +374,7 @@
                 <w:noProof/>
                 <w:webHidden/>
               </w:rPr>
-              <w:instrText xml:space="preserve"> PAGEREF _Toc204932840 \h </w:instrText>
+              <w:instrText xml:space="preserve"> PAGEREF _Toc204933285 \h </w:instrText>
             </w:r>
             <w:r>
               <w:rPr>
@@ -419,7 +419,7 @@
               <w:lang w:eastAsia="en-CA"/>
             </w:rPr>
           </w:pPr>
-          <w:hyperlink w:anchor="_Toc204932841" w:history="1">
+          <w:hyperlink w:anchor="_Toc204933286" w:history="1">
             <w:r>
               <w:rPr>
                 <w:rStyle w:val="Hyperlink"/>
@@ -446,7 +446,7 @@
                 <w:noProof/>
                 <w:webHidden/>
               </w:rPr>
-              <w:instrText xml:space="preserve"> PAGEREF _Toc204932841 \h </w:instrText>
+              <w:instrText xml:space="preserve"> PAGEREF _Toc204933286 \h </w:instrText>
             </w:r>
             <w:r>
               <w:rPr>
@@ -491,7 +491,7 @@
               <w:lang w:eastAsia="en-CA"/>
             </w:rPr>
           </w:pPr>
-          <w:hyperlink w:anchor="_Toc204932842" w:history="1">
+          <w:hyperlink w:anchor="_Toc204933287" w:history="1">
             <w:r>
               <w:rPr>
                 <w:rStyle w:val="Hyperlink"/>
@@ -518,7 +518,7 @@
                 <w:noProof/>
                 <w:webHidden/>
               </w:rPr>
-              <w:instrText xml:space="preserve"> PAGEREF _Toc204932842 \h </w:instrText>
+              <w:instrText xml:space="preserve"> PAGEREF _Toc204933287 \h </w:instrText>
             </w:r>
             <w:r>
               <w:rPr>
@@ -563,7 +563,7 @@
               <w:lang w:eastAsia="en-CA"/>
             </w:rPr>
           </w:pPr>
-          <w:hyperlink w:anchor="_Toc204932843" w:history="1">
+          <w:hyperlink w:anchor="_Toc204933288" w:history="1">
             <w:r>
               <w:rPr>
                 <w:rStyle w:val="Hyperlink"/>
@@ -590,7 +590,7 @@
                 <w:noProof/>
                 <w:webHidden/>
               </w:rPr>
-              <w:instrText xml:space="preserve"> PAGEREF _Toc204932843 \h </w:instrText>
+              <w:instrText xml:space="preserve"> PAGEREF _Toc204933288 \h </w:instrText>
             </w:r>
             <w:r>
               <w:rPr>
@@ -635,7 +635,7 @@
               <w:lang w:eastAsia="en-CA"/>
             </w:rPr>
           </w:pPr>
-          <w:hyperlink w:anchor="_Toc204932844" w:history="1">
+          <w:hyperlink w:anchor="_Toc204933289" w:history="1">
             <w:r>
               <w:rPr>
                 <w:rStyle w:val="Hyperlink"/>
@@ -662,7 +662,7 @@
                 <w:noProof/>
                 <w:webHidden/>
               </w:rPr>
-              <w:instrText xml:space="preserve"> PAGEREF _Toc204932844 \h </w:instrText>
+              <w:instrText xml:space="preserve"> PAGEREF _Toc204933289 \h </w:instrText>
             </w:r>
             <w:r>
               <w:rPr>
@@ -707,7 +707,7 @@
               <w:lang w:eastAsia="en-CA"/>
             </w:rPr>
           </w:pPr>
-          <w:hyperlink w:anchor="_Toc204932845" w:history="1">
+          <w:hyperlink w:anchor="_Toc204933290" w:history="1">
             <w:r>
               <w:rPr>
                 <w:rStyle w:val="Hyperlink"/>
@@ -734,7 +734,7 @@
                 <w:noProof/>
                 <w:webHidden/>
               </w:rPr>
-              <w:instrText xml:space="preserve"> PAGEREF _Toc204932845 \h </w:instrText>
+              <w:instrText xml:space="preserve"> PAGEREF _Toc204933290 \h </w:instrText>
             </w:r>
             <w:r>
               <w:rPr>
@@ -779,7 +779,7 @@
               <w:lang w:eastAsia="en-CA"/>
             </w:rPr>
           </w:pPr>
-          <w:hyperlink w:anchor="_Toc204932846" w:history="1">
+          <w:hyperlink w:anchor="_Toc204933291" w:history="1">
             <w:r>
               <w:rPr>
                 <w:rStyle w:val="Hyperlink"/>
@@ -806,7 +806,7 @@
                 <w:noProof/>
                 <w:webHidden/>
               </w:rPr>
-              <w:instrText xml:space="preserve"> PAGEREF _Toc204932846 \h </w:instrText>
+              <w:instrText xml:space="preserve"> PAGEREF _Toc204933291 \h </w:instrText>
             </w:r>
             <w:r>
               <w:rPr>
@@ -851,7 +851,7 @@
               <w:lang w:eastAsia="en-CA"/>
             </w:rPr>
           </w:pPr>
-          <w:hyperlink w:anchor="_Toc204932847" w:history="1">
+          <w:hyperlink w:anchor="_Toc204933292" w:history="1">
             <w:r>
               <w:rPr>
                 <w:rStyle w:val="Hyperlink"/>
@@ -878,7 +878,7 @@
                 <w:noProof/>
                 <w:webHidden/>
               </w:rPr>
-              <w:instrText xml:space="preserve"> PAGEREF _Toc204932847 \h </w:instrText>
+              <w:instrText xml:space="preserve"> PAGEREF _Toc204933292 \h </w:instrText>
             </w:r>
             <w:r>
               <w:rPr>
@@ -923,7 +923,7 @@
               <w:lang w:eastAsia="en-CA"/>
             </w:rPr>
           </w:pPr>
-          <w:hyperlink w:anchor="_Toc204932848" w:history="1">
+          <w:hyperlink w:anchor="_Toc204933293" w:history="1">
             <w:r>
               <w:rPr>
                 <w:rStyle w:val="Hyperlink"/>
@@ -958,7 +958,94 @@
                 <w:noProof/>
                 <w:webHidden/>
               </w:rPr>
-              <w:instrText xml:space="preserve"> PAGEREF _Toc204932848 \h </w:instrText>
+              <w:instrText xml:space="preserve"> PAGEREF _Toc204933293 \h </w:instrText>
+            </w:r>
+            <w:r>
+              <w:rPr>
+                <w:noProof/>
+                <w:webHidden/>
+              </w:rPr>
+            </w:r>
+            <w:r>
+              <w:rPr>
+                <w:noProof/>
+                <w:webHidden/>
+              </w:rPr>
+              <w:fldChar w:fldCharType="separate"/>
+            </w:r>
+            <w:r>
+              <w:rPr>
+                <w:noProof/>
+                <w:webHidden/>
+              </w:rPr>
+              <w:t>8</w:t>
+            </w:r>
+            <w:r>
+              <w:rPr>
+                <w:noProof/>
+                <w:webHidden/>
+              </w:rPr>
+              <w:fldChar w:fldCharType="end"/>
+            </w:r>
+          </w:hyperlink>
+        </w:p>
+        <w:p>
+          <w:pPr>
+            <w:pStyle w:val="TOC3"/>
+            <w:tabs>
+              <w:tab w:val="right" w:leader="dot" w:pos="10790"/>
+            </w:tabs>
+            <w:rPr>
+              <w:rFonts w:eastAsiaTheme="minorEastAsia"/>
+              <w:noProof/>
+              <w:sz w:val="24"/>
+              <w:szCs w:val="24"/>
+              <w:lang w:eastAsia="en-CA"/>
+            </w:rPr>
+          </w:pPr>
+          <w:hyperlink w:anchor="_Toc204933294" w:history="1">
+            <w:r>
+              <w:rPr>
+                <w:rStyle w:val="Hyperlink"/>
+                <w:noProof/>
+              </w:rPr>
+              <w:t xml:space="preserve">It's used in Web API controllers to tell the framework to bind a method parameter to the </w:t>
+            </w:r>
+            <w:r>
+              <w:rPr>
+                <w:rStyle w:val="Hyperlink"/>
+                <w:noProof/>
+                <w:highlight w:val="yellow"/>
+              </w:rPr>
+              <w:t>body of an HTTP request</w:t>
+            </w:r>
+            <w:r>
+              <w:rPr>
+                <w:rStyle w:val="Hyperlink"/>
+                <w:noProof/>
+              </w:rPr>
+              <w:t>.</w:t>
+            </w:r>
+            <w:r>
+              <w:rPr>
+                <w:noProof/>
+                <w:webHidden/>
+              </w:rPr>
+              <w:tab/>
+            </w:r>
+            <w:r>
+              <w:rPr>
+                <w:noProof/>
+                <w:webHidden/>
+              </w:rPr>
+              <w:fldChar w:fldCharType="begin"/>
+            </w:r>
+            <w:r>
+              <w:rPr>
+                <w:noProof/>
+                <w:webHidden/>
+              </w:rPr>
+              <w:instrText xml:space="preserve"> PAGEREF _Toc204933294 \h </w:instrText>
             </w:r>
             <w:r>
               <w:rPr>
@@ -1003,28 +1090,13 @@
               <w:lang w:eastAsia="en-CA"/>
             </w:rPr>
           </w:pPr>
-          <w:hyperlink w:anchor="_Toc204932849" w:history="1">
+          <w:hyperlink w:anchor="_Toc204933295" w:history="1">
             <w:r>
               <w:rPr>
                 <w:rStyle w:val="Hyperlink"/>
                 <w:noProof/>
               </w:rPr>
-              <w:t xml:space="preserve">What is "the </w:t>
-            </w:r>
-            <w:r>
-              <w:rPr>
-                <w:rStyle w:val="Hyperlink"/>
-                <w:noProof/>
-                <w:highlight w:val="yellow"/>
-              </w:rPr>
-              <w:t>body</w:t>
-            </w:r>
-            <w:r>
-              <w:rPr>
-                <w:rStyle w:val="Hyperlink"/>
-                <w:noProof/>
-              </w:rPr>
-              <w:t xml:space="preserve"> of an HTTP request"?</w:t>
+              <w:t>What Does "Bind a Method Parameter to the Body of an HTTP Request" Mean?</w:t>
             </w:r>
             <w:r>
               <w:rPr>
@@ -1045,7 +1117,7 @@
                 <w:noProof/>
                 <w:webHidden/>
               </w:rPr>
-              <w:instrText xml:space="preserve"> PAGEREF _Toc204932849 \h </w:instrText>
+              <w:instrText xml:space="preserve"> PAGEREF _Toc204933295 \h </w:instrText>
             </w:r>
             <w:r>
               <w:rPr>
@@ -1090,13 +1162,13 @@
               <w:lang w:eastAsia="en-CA"/>
             </w:rPr>
           </w:pPr>
-          <w:hyperlink w:anchor="_Toc204932850" w:history="1">
+          <w:hyperlink w:anchor="_Toc204933296" w:history="1">
             <w:r>
               <w:rPr>
                 <w:rStyle w:val="Hyperlink"/>
                 <w:noProof/>
               </w:rPr>
-              <w:t xml:space="preserve">What Is the </w:t>
+              <w:t xml:space="preserve">What is "the </w:t>
             </w:r>
             <w:r>
               <w:rPr>
@@ -1104,14 +1176,14 @@
                 <w:noProof/>
                 <w:highlight w:val="yellow"/>
               </w:rPr>
-              <w:t>Method Parameter</w:t>
+              <w:t>body</w:t>
             </w:r>
             <w:r>
               <w:rPr>
                 <w:rStyle w:val="Hyperlink"/>
                 <w:noProof/>
               </w:rPr>
-              <w:t>?</w:t>
+              <w:t xml:space="preserve"> of an HTTP request"?</w:t>
             </w:r>
             <w:r>
               <w:rPr>
@@ -1132,7 +1204,7 @@
                 <w:noProof/>
                 <w:webHidden/>
               </w:rPr>
-              <w:instrText xml:space="preserve"> PAGEREF _Toc204932850 \h </w:instrText>
+              <w:instrText xml:space="preserve"> PAGEREF _Toc204933296 \h </w:instrText>
             </w:r>
             <w:r>
               <w:rPr>
@@ -1152,7 +1224,7 @@
                 <w:noProof/>
                 <w:webHidden/>
               </w:rPr>
-              <w:t>12</w:t>
+              <w:t>11</w:t>
             </w:r>
             <w:r>
               <w:rPr>
@@ -1177,7 +1249,94 @@
               <w:lang w:eastAsia="en-CA"/>
             </w:rPr>
           </w:pPr>
-          <w:hyperlink w:anchor="_Toc204932851" w:history="1">
+          <w:hyperlink w:anchor="_Toc204933297" w:history="1">
+            <w:r>
+              <w:rPr>
+                <w:rStyle w:val="Hyperlink"/>
+                <w:noProof/>
+              </w:rPr>
+              <w:t xml:space="preserve">What Is the </w:t>
+            </w:r>
+            <w:r>
+              <w:rPr>
+                <w:rStyle w:val="Hyperlink"/>
+                <w:noProof/>
+                <w:highlight w:val="yellow"/>
+              </w:rPr>
+              <w:t>Method Parameter</w:t>
+            </w:r>
+            <w:r>
+              <w:rPr>
+                <w:rStyle w:val="Hyperlink"/>
+                <w:noProof/>
+              </w:rPr>
+              <w:t>?</w:t>
+            </w:r>
+            <w:r>
+              <w:rPr>
+                <w:noProof/>
+                <w:webHidden/>
+              </w:rPr>
+              <w:tab/>
+            </w:r>
+            <w:r>
+              <w:rPr>
+                <w:noProof/>
+                <w:webHidden/>
+              </w:rPr>
+              <w:fldChar w:fldCharType="begin"/>
+            </w:r>
+            <w:r>
+              <w:rPr>
+                <w:noProof/>
+                <w:webHidden/>
+              </w:rPr>
+              <w:instrText xml:space="preserve"> PAGEREF _Toc204933297 \h </w:instrText>
+            </w:r>
+            <w:r>
+              <w:rPr>
+                <w:noProof/>
+                <w:webHidden/>
+              </w:rPr>
+            </w:r>
+            <w:r>
+              <w:rPr>
+                <w:noProof/>
+                <w:webHidden/>
+              </w:rPr>
+              <w:fldChar w:fldCharType="separate"/>
+            </w:r>
+            <w:r>
+              <w:rPr>
+                <w:noProof/>
+                <w:webHidden/>
+              </w:rPr>
+              <w:t>13</w:t>
+            </w:r>
+            <w:r>
+              <w:rPr>
+                <w:noProof/>
+                <w:webHidden/>
+              </w:rPr>
+              <w:fldChar w:fldCharType="end"/>
+            </w:r>
+          </w:hyperlink>
+        </w:p>
+        <w:p>
+          <w:pPr>
+            <w:pStyle w:val="TOC2"/>
+            <w:tabs>
+              <w:tab w:val="right" w:leader="dot" w:pos="10790"/>
+            </w:tabs>
+            <w:rPr>
+              <w:rFonts w:eastAsiaTheme="minorEastAsia"/>
+              <w:noProof/>
+              <w:sz w:val="24"/>
+              <w:szCs w:val="24"/>
+              <w:lang w:eastAsia="en-CA"/>
+            </w:rPr>
+          </w:pPr>
+          <w:hyperlink w:anchor="_Toc204933298" w:history="1">
             <w:r>
               <w:rPr>
                 <w:rStyle w:val="Hyperlink"/>
@@ -1220,7 +1379,7 @@
                 <w:noProof/>
                 <w:webHidden/>
               </w:rPr>
-              <w:instrText xml:space="preserve"> PAGEREF _Toc204932851 \h </w:instrText>
+              <w:instrText xml:space="preserve"> PAGEREF _Toc204933298 \h </w:instrText>
             </w:r>
             <w:r>
               <w:rPr>
@@ -1240,7 +1399,7 @@
                 <w:noProof/>
                 <w:webHidden/>
               </w:rPr>
-              <w:t>13</w:t>
+              <w:t>14</w:t>
             </w:r>
             <w:r>
               <w:rPr>
@@ -1265,7 +1424,7 @@
               <w:lang w:eastAsia="en-CA"/>
             </w:rPr>
           </w:pPr>
-          <w:hyperlink w:anchor="_Toc204932852" w:history="1">
+          <w:hyperlink w:anchor="_Toc204933299" w:history="1">
             <w:r>
               <w:rPr>
                 <w:rStyle w:val="Hyperlink"/>
@@ -1292,7 +1451,7 @@
                 <w:noProof/>
                 <w:webHidden/>
               </w:rPr>
-              <w:instrText xml:space="preserve"> PAGEREF _Toc204932852 \h </w:instrText>
+              <w:instrText xml:space="preserve"> PAGEREF _Toc204933299 \h </w:instrText>
             </w:r>
             <w:r>
               <w:rPr>
@@ -1312,7 +1471,7 @@
                 <w:noProof/>
                 <w:webHidden/>
               </w:rPr>
-              <w:t>13</w:t>
+              <w:t>14</w:t>
             </w:r>
             <w:r>
               <w:rPr>
@@ -1338,7 +1497,7 @@
               <w:lang w:eastAsia="en-CA"/>
             </w:rPr>
           </w:pPr>
-          <w:hyperlink w:anchor="_Toc204932853" w:history="1">
+          <w:hyperlink w:anchor="_Toc204933300" w:history="1">
             <w:r>
               <w:rPr>
                 <w:rStyle w:val="Hyperlink"/>
@@ -1383,7 +1542,7 @@
                 <w:noProof/>
                 <w:webHidden/>
               </w:rPr>
-              <w:instrText xml:space="preserve"> PAGEREF _Toc204932853 \h </w:instrText>
+              <w:instrText xml:space="preserve"> PAGEREF _Toc204933300 \h </w:instrText>
             </w:r>
             <w:r>
               <w:rPr>
@@ -1403,7 +1562,7 @@
                 <w:noProof/>
                 <w:webHidden/>
               </w:rPr>
-              <w:t>13</w:t>
+              <w:t>14</w:t>
             </w:r>
             <w:r>
               <w:rPr>
@@ -1429,7 +1588,7 @@
               <w:lang w:eastAsia="en-CA"/>
             </w:rPr>
           </w:pPr>
-          <w:hyperlink w:anchor="_Toc204932854" w:history="1">
+          <w:hyperlink w:anchor="_Toc204933301" w:history="1">
             <w:r>
               <w:rPr>
                 <w:rStyle w:val="Hyperlink"/>
@@ -1474,7 +1633,7 @@
                 <w:noProof/>
                 <w:webHidden/>
               </w:rPr>
-              <w:instrText xml:space="preserve"> PAGEREF _Toc204932854 \h </w:instrText>
+              <w:instrText xml:space="preserve"> PAGEREF _Toc204933301 \h </w:instrText>
             </w:r>
             <w:r>
               <w:rPr>
@@ -1494,7 +1653,7 @@
                 <w:noProof/>
                 <w:webHidden/>
               </w:rPr>
-              <w:t>13</w:t>
+              <w:t>14</w:t>
             </w:r>
             <w:r>
               <w:rPr>
@@ -1520,7 +1679,7 @@
               <w:lang w:eastAsia="en-CA"/>
             </w:rPr>
           </w:pPr>
-          <w:hyperlink w:anchor="_Toc204932855" w:history="1">
+          <w:hyperlink w:anchor="_Toc204933302" w:history="1">
             <w:r>
               <w:rPr>
                 <w:rStyle w:val="Hyperlink"/>
@@ -1565,7 +1724,7 @@
                 <w:noProof/>
                 <w:webHidden/>
               </w:rPr>
-              <w:instrText xml:space="preserve"> PAGEREF _Toc204932855 \h </w:instrText>
+              <w:instrText xml:space="preserve"> PAGEREF _Toc204933302 \h </w:instrText>
             </w:r>
             <w:r>
               <w:rPr>
@@ -1585,7 +1744,7 @@
                 <w:noProof/>
                 <w:webHidden/>
               </w:rPr>
-              <w:t>13</w:t>
+              <w:t>14</w:t>
             </w:r>
             <w:r>
               <w:rPr>
@@ -1646,7 +1805,7 @@
         <w:pStyle w:val="Heading1"/>
         <w:spacing w:before="0" w:after="0" w:line="240" w:lineRule="auto"/>
       </w:pPr>
-      <w:bookmarkStart w:id="0" w:name="_Toc204932836"/>
+      <w:bookmarkStart w:id="0" w:name="_Toc204933281"/>
       <w:r>
         <w:t xml:space="preserve">HttpPost </w:t>
       </w:r>
@@ -1701,7 +1860,7 @@
         <w:pStyle w:val="Heading2"/>
         <w:spacing w:before="0" w:after="0" w:line="240" w:lineRule="auto"/>
       </w:pPr>
-      <w:bookmarkStart w:id="1" w:name="_Toc204932837"/>
+      <w:bookmarkStart w:id="1" w:name="_Toc204933282"/>
       <w:r>
         <w:t>Step 1: Define the Models</w:t>
       </w:r>
@@ -1900,7 +2059,7 @@
         <w:pStyle w:val="Heading2"/>
         <w:spacing w:before="0" w:after="0" w:line="240" w:lineRule="auto"/>
       </w:pPr>
-      <w:bookmarkStart w:id="2" w:name="_Toc204932838"/>
+      <w:bookmarkStart w:id="2" w:name="_Toc204933283"/>
       <w:r>
         <w:t>Step 2: Define the DbContext</w:t>
       </w:r>
@@ -2121,7 +2280,7 @@
         <w:pStyle w:val="Heading2"/>
         <w:spacing w:before="0" w:after="0" w:line="240" w:lineRule="auto"/>
       </w:pPr>
-      <w:bookmarkStart w:id="3" w:name="_Toc204932839"/>
+      <w:bookmarkStart w:id="3" w:name="_Toc204933284"/>
       <w:r>
         <w:t>Step 3: Create DTO for Incoming POST Data</w:t>
       </w:r>
@@ -2243,7 +2402,7 @@
         <w:pStyle w:val="Heading2"/>
         <w:spacing w:before="0" w:after="0" w:line="240" w:lineRule="auto"/>
       </w:pPr>
-      <w:bookmarkStart w:id="4" w:name="_Toc204932840"/>
+      <w:bookmarkStart w:id="4" w:name="_Toc204933285"/>
       <w:r>
         <w:lastRenderedPageBreak/>
         <w:t>Step 4: Write the Controller with HttpPost Method</w:t>
@@ -3627,7 +3786,7 @@
         <w:pStyle w:val="Heading2"/>
         <w:spacing w:before="0" w:after="0" w:line="240" w:lineRule="auto"/>
       </w:pPr>
-      <w:bookmarkStart w:id="5" w:name="_Toc204932841"/>
+      <w:bookmarkStart w:id="5" w:name="_Toc204933286"/>
       <w:r>
         <w:lastRenderedPageBreak/>
         <w:t>Optional: Add GET by id for CreatedAtAction reference</w:t>
@@ -3766,7 +3925,7 @@
         <w:pStyle w:val="Heading2"/>
         <w:spacing w:before="0" w:after="0" w:line="240" w:lineRule="auto"/>
       </w:pPr>
-      <w:bookmarkStart w:id="6" w:name="_Toc204932842"/>
+      <w:bookmarkStart w:id="6" w:name="_Toc204933287"/>
       <w:r>
         <w:t>Example</w:t>
       </w:r>
@@ -3881,7 +4040,7 @@
         <w:pStyle w:val="Heading2"/>
         <w:spacing w:before="0" w:after="0" w:line="240" w:lineRule="auto"/>
       </w:pPr>
-      <w:bookmarkStart w:id="7" w:name="_Toc204932843"/>
+      <w:bookmarkStart w:id="7" w:name="_Toc204933288"/>
       <w:r>
         <w:t>Notes</w:t>
       </w:r>
@@ -3900,7 +4059,7 @@
         <w:pStyle w:val="Heading1"/>
         <w:spacing w:before="0" w:after="0" w:line="240" w:lineRule="auto"/>
       </w:pPr>
-      <w:bookmarkStart w:id="8" w:name="_Toc204932844"/>
+      <w:bookmarkStart w:id="8" w:name="_Toc204933289"/>
       <w:r>
         <w:t>.</w:t>
       </w:r>
@@ -3919,7 +4078,7 @@
       <w:r>
         <w:br w:type="page"/>
       </w:r>
-      <w:bookmarkStart w:id="9" w:name="_Toc204932845"/>
+      <w:bookmarkStart w:id="9" w:name="_Toc204933290"/>
       <w:r>
         <w:lastRenderedPageBreak/>
         <w:t>APPENDIX 1</w:t>
@@ -3931,7 +4090,7 @@
         <w:pStyle w:val="Heading2"/>
         <w:spacing w:before="0" w:after="0" w:line="240" w:lineRule="auto"/>
       </w:pPr>
-      <w:bookmarkStart w:id="10" w:name="_Toc204932846"/>
+      <w:bookmarkStart w:id="10" w:name="_Toc204933291"/>
       <w:r>
         <w:t>Purpose of the CreateResourceBookDTO</w:t>
       </w:r>
@@ -4801,7 +4960,7 @@
         <w:pStyle w:val="Heading1"/>
         <w:spacing w:before="0" w:after="0" w:line="240" w:lineRule="auto"/>
       </w:pPr>
-      <w:bookmarkStart w:id="11" w:name="_Toc204932847"/>
+      <w:bookmarkStart w:id="11" w:name="_Toc204933292"/>
       <w:r>
         <w:lastRenderedPageBreak/>
         <w:t>APPENDIX 2:</w:t>
@@ -4813,7 +4972,7 @@
         <w:pStyle w:val="Heading2"/>
         <w:spacing w:before="0" w:after="0" w:line="240" w:lineRule="auto"/>
       </w:pPr>
-      <w:bookmarkStart w:id="12" w:name="_Toc204932848"/>
+      <w:bookmarkStart w:id="12" w:name="_Toc204933293"/>
       <w:r>
         <w:t>AspNetCore.Mvc.</w:t>
       </w:r>
@@ -4925,45 +5084,24 @@
           </w:tcPr>
           <w:p/>
           <w:p>
-            <w:r>
-              <w:t xml:space="preserve">It's used in </w:t>
-            </w:r>
-            <w:r>
-              <w:rPr>
-                <w:b/>
-                <w:bCs/>
-              </w:rPr>
-              <w:t>Web API controllers</w:t>
-            </w:r>
-            <w:r>
-              <w:t xml:space="preserve"> to tell the framework to </w:t>
-            </w:r>
-            <w:r>
-              <w:rPr>
-                <w:b/>
-                <w:bCs/>
-              </w:rPr>
-              <w:t xml:space="preserve">bind a </w:t>
-            </w:r>
-            <w:r>
-              <w:rPr>
-                <w:b/>
-                <w:bCs/>
+            <w:pPr>
+              <w:pStyle w:val="Heading3"/>
+            </w:pPr>
+            <w:bookmarkStart w:id="13" w:name="_Toc204933294"/>
+            <w:r>
+              <w:t xml:space="preserve">It's used in Web API controllers to tell the framework to bind a </w:t>
+            </w:r>
+            <w:r>
+              <w:rPr>
                 <w:u w:val="single"/>
               </w:rPr>
               <w:t>method parameter</w:t>
             </w:r>
             <w:r>
-              <w:rPr>
-                <w:b/>
-                <w:bCs/>
-              </w:rPr>
               <w:t xml:space="preserve"> to the </w:t>
             </w:r>
             <w:r>
               <w:rPr>
-                <w:b/>
-                <w:bCs/>
                 <w:highlight w:val="yellow"/>
               </w:rPr>
               <w:t>body of an HTTP request</w:t>
@@ -4971,6 +5109,7 @@
             <w:r>
               <w:t>.</w:t>
             </w:r>
+            <w:bookmarkEnd w:id="13"/>
           </w:p>
           <w:p/>
         </w:tc>
@@ -5570,6 +5709,7 @@
           <w:rFonts w:ascii="Consolas" w:hAnsi="Consolas"/>
           <w:color w:val="7F7F7F" w:themeColor="text1" w:themeTint="80"/>
         </w:rPr>
+        <w:lastRenderedPageBreak/>
         <w:t xml:space="preserve">        // Save product to DB, etc.</w:t>
       </w:r>
     </w:p>
@@ -5604,7 +5744,6 @@
           <w:rFonts w:ascii="Consolas" w:hAnsi="Consolas"/>
           <w:color w:val="7F7F7F" w:themeColor="text1" w:themeTint="80"/>
         </w:rPr>
-        <w:lastRenderedPageBreak/>
         <w:t xml:space="preserve">    }</w:t>
       </w:r>
     </w:p>
@@ -6371,9 +6510,6 @@
       </w:r>
     </w:p>
     <w:p>
-      <w:pPr>
-        <w:spacing w:after="0" w:line="240" w:lineRule="auto"/>
-      </w:pPr>
       <w:r>
         <w:br w:type="page"/>
       </w:r>
@@ -6381,10 +6517,721 @@
     <w:p>
       <w:pPr>
         <w:pStyle w:val="Heading2"/>
-      </w:pPr>
-      <w:bookmarkStart w:id="13" w:name="_Toc204932849"/>
+        <w:spacing w:before="0" w:after="0" w:line="240" w:lineRule="auto"/>
+      </w:pPr>
+      <w:bookmarkStart w:id="14" w:name="_Toc204933295"/>
       <w:r>
         <w:lastRenderedPageBreak/>
+        <w:t>What Does "Bind a Method Parameter to the Body of an HTTP Request" Mean?</w:t>
+      </w:r>
+      <w:bookmarkEnd w:id="14"/>
+    </w:p>
+    <w:p>
+      <w:pPr>
+        <w:spacing w:after="0" w:line="240" w:lineRule="auto"/>
+      </w:pPr>
+      <w:r>
+        <w:t>It means:</w:t>
+      </w:r>
+    </w:p>
+    <w:p>
+      <w:pPr>
+        <w:spacing w:after="0" w:line="240" w:lineRule="auto"/>
+      </w:pPr>
+      <w:r>
+        <w:rPr>
+          <w:b/>
+          <w:bCs/>
+        </w:rPr>
+        <w:t>Take the data sent in the HTTP request body, convert it into an object (or value), and pass that into the corresponding parameter in your controller method.</w:t>
+      </w:r>
+    </w:p>
+    <w:p>
+      <w:pPr>
+        <w:spacing w:after="0" w:line="240" w:lineRule="auto"/>
+      </w:pPr>
+      <w:r>
+        <w:pict w14:anchorId="020050C7">
+          <v:rect id="_x0000_i2264" style="width:0;height:1.5pt" o:hralign="center" o:hrstd="t" o:hr="t" fillcolor="#a0a0a0" stroked="f"/>
+        </w:pict>
+      </w:r>
+    </w:p>
+    <w:p>
+      <w:pPr>
+        <w:spacing w:after="0" w:line="240" w:lineRule="auto"/>
+        <w:rPr>
+          <w:b/>
+          <w:bCs/>
+        </w:rPr>
+      </w:pPr>
+      <w:r>
+        <w:rPr>
+          <w:rFonts w:ascii="Segoe UI Emoji" w:hAnsi="Segoe UI Emoji" w:cs="Segoe UI Emoji"/>
+          <w:b/>
+          <w:bCs/>
+        </w:rPr>
+        <w:t>🔸</w:t>
+      </w:r>
+      <w:r>
+        <w:rPr>
+          <w:b/>
+          <w:bCs/>
+        </w:rPr>
+        <w:t xml:space="preserve"> In Simple Terms:</w:t>
+      </w:r>
+    </w:p>
+    <w:p>
+      <w:pPr>
+        <w:numPr>
+          <w:ilvl w:val="0"/>
+          <w:numId w:val="55"/>
+        </w:numPr>
+        <w:spacing w:after="0" w:line="240" w:lineRule="auto"/>
+        <w:ind w:firstLine="0"/>
+      </w:pPr>
+      <w:r>
+        <w:t xml:space="preserve">A </w:t>
+      </w:r>
+      <w:r>
+        <w:rPr>
+          <w:b/>
+          <w:bCs/>
+        </w:rPr>
+        <w:t>method parameter</w:t>
+      </w:r>
+      <w:r>
+        <w:t xml:space="preserve"> is a variable in your controller method (e.g. CreateBookDTO dto).</w:t>
+      </w:r>
+    </w:p>
+    <w:p>
+      <w:pPr>
+        <w:numPr>
+          <w:ilvl w:val="0"/>
+          <w:numId w:val="55"/>
+        </w:numPr>
+        <w:spacing w:after="0" w:line="240" w:lineRule="auto"/>
+        <w:ind w:firstLine="0"/>
+      </w:pPr>
+      <w:r>
+        <w:t xml:space="preserve">The </w:t>
+      </w:r>
+      <w:r>
+        <w:rPr>
+          <w:b/>
+          <w:bCs/>
+        </w:rPr>
+        <w:t>HTTP request body</w:t>
+      </w:r>
+      <w:r>
+        <w:t xml:space="preserve"> is the raw content sent by the client (e.g. JSON).</w:t>
+      </w:r>
+    </w:p>
+    <w:p>
+      <w:pPr>
+        <w:numPr>
+          <w:ilvl w:val="0"/>
+          <w:numId w:val="55"/>
+        </w:numPr>
+        <w:spacing w:after="0" w:line="240" w:lineRule="auto"/>
+        <w:ind w:firstLine="0"/>
+      </w:pPr>
+      <w:r>
+        <w:rPr>
+          <w:b/>
+          <w:bCs/>
+        </w:rPr>
+        <w:t>Model binding</w:t>
+      </w:r>
+      <w:r>
+        <w:t xml:space="preserve"> is the process where ASP.NET Core reads that raw content and </w:t>
+      </w:r>
+      <w:r>
+        <w:rPr>
+          <w:b/>
+          <w:bCs/>
+        </w:rPr>
+        <w:t>turns it into an actual C# object</w:t>
+      </w:r>
+      <w:r>
+        <w:t xml:space="preserve"> — and assigns it to your method parameter.</w:t>
+      </w:r>
+    </w:p>
+    <w:p>
+      <w:pPr>
+        <w:spacing w:after="0" w:line="240" w:lineRule="auto"/>
+      </w:pPr>
+      <w:r>
+        <w:pict w14:anchorId="6127A474">
+          <v:rect id="_x0000_i2265" style="width:0;height:1.5pt" o:hralign="center" o:hrstd="t" o:hr="t" fillcolor="#a0a0a0" stroked="f"/>
+        </w:pict>
+      </w:r>
+    </w:p>
+    <w:p>
+      <w:pPr>
+        <w:spacing w:after="0" w:line="240" w:lineRule="auto"/>
+        <w:rPr>
+          <w:b/>
+          <w:bCs/>
+        </w:rPr>
+      </w:pPr>
+      <w:r>
+        <w:rPr>
+          <w:rFonts w:ascii="Segoe UI Emoji" w:hAnsi="Segoe UI Emoji" w:cs="Segoe UI Emoji"/>
+          <w:b/>
+          <w:bCs/>
+        </w:rPr>
+        <w:t>🔸</w:t>
+      </w:r>
+      <w:r>
+        <w:rPr>
+          <w:b/>
+          <w:bCs/>
+        </w:rPr>
+        <w:t xml:space="preserve"> Visual Example</w:t>
+      </w:r>
+    </w:p>
+    <w:p>
+      <w:pPr>
+        <w:spacing w:after="0" w:line="240" w:lineRule="auto"/>
+        <w:rPr>
+          <w:b/>
+          <w:bCs/>
+        </w:rPr>
+      </w:pPr>
+      <w:r>
+        <w:rPr>
+          <w:b/>
+          <w:bCs/>
+        </w:rPr>
+        <w:t>1. Client sends this HTTP POST request:</w:t>
+      </w:r>
+    </w:p>
+    <w:p>
+      <w:pPr>
+        <w:spacing w:after="0" w:line="240" w:lineRule="auto"/>
+      </w:pPr>
+      <w:r>
+        <w:t>POST /api/books HTTP/1.1</w:t>
+      </w:r>
+    </w:p>
+    <w:p>
+      <w:pPr>
+        <w:spacing w:after="0" w:line="240" w:lineRule="auto"/>
+      </w:pPr>
+      <w:r>
+        <w:t>Content-Type: application/json</w:t>
+      </w:r>
+    </w:p>
+    <w:p>
+      <w:pPr>
+        <w:spacing w:after="0" w:line="240" w:lineRule="auto"/>
+      </w:pPr>
+    </w:p>
+    <w:p>
+      <w:pPr>
+        <w:spacing w:after="0" w:line="240" w:lineRule="auto"/>
+        <w:rPr>
+          <w:rFonts w:ascii="Consolas" w:hAnsi="Consolas"/>
+          <w:sz w:val="16"/>
+          <w:szCs w:val="16"/>
+        </w:rPr>
+      </w:pPr>
+      <w:r>
+        <w:rPr>
+          <w:rFonts w:ascii="Consolas" w:hAnsi="Consolas"/>
+          <w:sz w:val="16"/>
+          <w:szCs w:val="16"/>
+        </w:rPr>
+        <w:t>{</w:t>
+      </w:r>
+    </w:p>
+    <w:p>
+      <w:pPr>
+        <w:spacing w:after="0" w:line="240" w:lineRule="auto"/>
+        <w:rPr>
+          <w:rFonts w:ascii="Consolas" w:hAnsi="Consolas"/>
+          <w:sz w:val="16"/>
+          <w:szCs w:val="16"/>
+        </w:rPr>
+      </w:pPr>
+      <w:r>
+        <w:rPr>
+          <w:rFonts w:ascii="Consolas" w:hAnsi="Consolas"/>
+          <w:sz w:val="16"/>
+          <w:szCs w:val="16"/>
+        </w:rPr>
+        <w:t xml:space="preserve">    "title": "Atomic Habits",</w:t>
+      </w:r>
+    </w:p>
+    <w:p>
+      <w:pPr>
+        <w:spacing w:after="0" w:line="240" w:lineRule="auto"/>
+        <w:rPr>
+          <w:rFonts w:ascii="Consolas" w:hAnsi="Consolas"/>
+          <w:sz w:val="16"/>
+          <w:szCs w:val="16"/>
+        </w:rPr>
+      </w:pPr>
+      <w:r>
+        <w:rPr>
+          <w:rFonts w:ascii="Consolas" w:hAnsi="Consolas"/>
+          <w:sz w:val="16"/>
+          <w:szCs w:val="16"/>
+        </w:rPr>
+        <w:t xml:space="preserve">    "author": "James Clear",</w:t>
+      </w:r>
+    </w:p>
+    <w:p>
+      <w:pPr>
+        <w:spacing w:after="0" w:line="240" w:lineRule="auto"/>
+        <w:rPr>
+          <w:rFonts w:ascii="Consolas" w:hAnsi="Consolas"/>
+          <w:sz w:val="16"/>
+          <w:szCs w:val="16"/>
+        </w:rPr>
+      </w:pPr>
+      <w:r>
+        <w:rPr>
+          <w:rFonts w:ascii="Consolas" w:hAnsi="Consolas"/>
+          <w:sz w:val="16"/>
+          <w:szCs w:val="16"/>
+        </w:rPr>
+        <w:t xml:space="preserve">    "price": 16.99</w:t>
+      </w:r>
+    </w:p>
+    <w:p>
+      <w:pPr>
+        <w:spacing w:after="0" w:line="240" w:lineRule="auto"/>
+        <w:rPr>
+          <w:rFonts w:ascii="Consolas" w:hAnsi="Consolas"/>
+          <w:sz w:val="16"/>
+          <w:szCs w:val="16"/>
+        </w:rPr>
+      </w:pPr>
+      <w:r>
+        <w:rPr>
+          <w:rFonts w:ascii="Consolas" w:hAnsi="Consolas"/>
+          <w:sz w:val="16"/>
+          <w:szCs w:val="16"/>
+        </w:rPr>
+        <w:t>}</w:t>
+      </w:r>
+    </w:p>
+    <w:p>
+      <w:pPr>
+        <w:spacing w:after="0" w:line="240" w:lineRule="auto"/>
+        <w:rPr>
+          <w:b/>
+          <w:bCs/>
+        </w:rPr>
+      </w:pPr>
+      <w:r>
+        <w:rPr>
+          <w:b/>
+          <w:bCs/>
+        </w:rPr>
+        <w:t>2. Your controller has:</w:t>
+      </w:r>
+    </w:p>
+    <w:p>
+      <w:pPr>
+        <w:spacing w:after="0" w:line="240" w:lineRule="auto"/>
+      </w:pPr>
+      <w:r>
+        <w:t>[HttpPost]</w:t>
+      </w:r>
+    </w:p>
+    <w:p>
+      <w:pPr>
+        <w:spacing w:after="0" w:line="240" w:lineRule="auto"/>
+      </w:pPr>
+      <w:r>
+        <w:t>public IActionResult CreateBook([FromBody] CreateBookDTO dto)</w:t>
+      </w:r>
+    </w:p>
+    <w:p>
+      <w:pPr>
+        <w:spacing w:after="0" w:line="240" w:lineRule="auto"/>
+        <w:rPr>
+          <w:b/>
+          <w:bCs/>
+        </w:rPr>
+      </w:pPr>
+      <w:r>
+        <w:rPr>
+          <w:b/>
+          <w:bCs/>
+        </w:rPr>
+        <w:t>3. ASP.NET Core does this:</w:t>
+      </w:r>
+    </w:p>
+    <w:p>
+      <w:pPr>
+        <w:numPr>
+          <w:ilvl w:val="0"/>
+          <w:numId w:val="56"/>
+        </w:numPr>
+        <w:spacing w:after="0" w:line="240" w:lineRule="auto"/>
+        <w:ind w:firstLine="0"/>
+      </w:pPr>
+      <w:r>
+        <w:t xml:space="preserve">Reads the </w:t>
+      </w:r>
+      <w:r>
+        <w:rPr>
+          <w:b/>
+          <w:bCs/>
+        </w:rPr>
+        <w:t>JSON body</w:t>
+      </w:r>
+    </w:p>
+    <w:p>
+      <w:pPr>
+        <w:numPr>
+          <w:ilvl w:val="0"/>
+          <w:numId w:val="56"/>
+        </w:numPr>
+        <w:spacing w:after="0" w:line="240" w:lineRule="auto"/>
+        <w:ind w:firstLine="0"/>
+      </w:pPr>
+      <w:r>
+        <w:t>Deserializes it into an object of type CreateBookDTO</w:t>
+      </w:r>
+    </w:p>
+    <w:p>
+      <w:pPr>
+        <w:numPr>
+          <w:ilvl w:val="0"/>
+          <w:numId w:val="56"/>
+        </w:numPr>
+        <w:spacing w:after="0" w:line="240" w:lineRule="auto"/>
+        <w:ind w:firstLine="0"/>
+      </w:pPr>
+      <w:r>
+        <w:t>Passes that object into the method as the dto parameter</w:t>
+      </w:r>
+    </w:p>
+    <w:p>
+      <w:pPr>
+        <w:spacing w:after="0" w:line="240" w:lineRule="auto"/>
+      </w:pPr>
+      <w:r>
+        <w:t>So it’s like:</w:t>
+      </w:r>
+    </w:p>
+    <w:p>
+      <w:pPr>
+        <w:spacing w:after="0" w:line="240" w:lineRule="auto"/>
+      </w:pPr>
+      <w:r>
+        <w:t>var dto = new CreateBookDTO {</w:t>
+      </w:r>
+    </w:p>
+    <w:p>
+      <w:pPr>
+        <w:spacing w:after="0" w:line="240" w:lineRule="auto"/>
+      </w:pPr>
+      <w:r>
+        <w:t xml:space="preserve">    Title = "Atomic Habits",</w:t>
+      </w:r>
+    </w:p>
+    <w:p>
+      <w:pPr>
+        <w:spacing w:after="0" w:line="240" w:lineRule="auto"/>
+      </w:pPr>
+      <w:r>
+        <w:t xml:space="preserve">    Author = "James Clear",</w:t>
+      </w:r>
+    </w:p>
+    <w:p>
+      <w:pPr>
+        <w:spacing w:after="0" w:line="240" w:lineRule="auto"/>
+      </w:pPr>
+      <w:r>
+        <w:t xml:space="preserve">    Price = 16.99</w:t>
+      </w:r>
+    </w:p>
+    <w:p>
+      <w:pPr>
+        <w:spacing w:after="0" w:line="240" w:lineRule="auto"/>
+      </w:pPr>
+      <w:r>
+        <w:t>};</w:t>
+      </w:r>
+    </w:p>
+    <w:p>
+      <w:pPr>
+        <w:spacing w:after="0" w:line="240" w:lineRule="auto"/>
+      </w:pPr>
+      <w:r>
+        <w:pict w14:anchorId="48DCDEE4">
+          <v:rect id="_x0000_i2266" style="width:0;height:1.5pt" o:hralign="center" o:hrstd="t" o:hr="t" fillcolor="#a0a0a0" stroked="f"/>
+        </w:pict>
+      </w:r>
+    </w:p>
+    <w:p>
+      <w:pPr>
+        <w:spacing w:after="0" w:line="240" w:lineRule="auto"/>
+        <w:rPr>
+          <w:b/>
+          <w:bCs/>
+        </w:rPr>
+      </w:pPr>
+      <w:r>
+        <w:rPr>
+          <w:rFonts w:ascii="Segoe UI Emoji" w:hAnsi="Segoe UI Emoji" w:cs="Segoe UI Emoji"/>
+          <w:b/>
+          <w:bCs/>
+        </w:rPr>
+        <w:t>🔸</w:t>
+      </w:r>
+      <w:r>
+        <w:rPr>
+          <w:b/>
+          <w:bCs/>
+        </w:rPr>
+        <w:t xml:space="preserve"> The Word “Bind” Means:</w:t>
+      </w:r>
+    </w:p>
+    <w:p>
+      <w:pPr>
+        <w:spacing w:after="0" w:line="240" w:lineRule="auto"/>
+      </w:pPr>
+      <w:r>
+        <w:rPr>
+          <w:b/>
+          <w:bCs/>
+        </w:rPr>
+        <w:t>Match up data</w:t>
+      </w:r>
+      <w:r>
+        <w:t xml:space="preserve"> from the request with a method parameter and assign it.</w:t>
+      </w:r>
+    </w:p>
+    <w:p>
+      <w:pPr>
+        <w:spacing w:after="0" w:line="240" w:lineRule="auto"/>
+      </w:pPr>
+      <w:r>
+        <w:t xml:space="preserve">ASP.NET Core has a </w:t>
+      </w:r>
+      <w:r>
+        <w:rPr>
+          <w:b/>
+          <w:bCs/>
+        </w:rPr>
+        <w:t>model binding system</w:t>
+      </w:r>
+      <w:r>
+        <w:t xml:space="preserve"> that binds:</w:t>
+      </w:r>
+    </w:p>
+    <w:p>
+      <w:pPr>
+        <w:numPr>
+          <w:ilvl w:val="0"/>
+          <w:numId w:val="57"/>
+        </w:numPr>
+        <w:spacing w:after="0" w:line="240" w:lineRule="auto"/>
+        <w:ind w:firstLine="0"/>
+      </w:pPr>
+      <w:r>
+        <w:t xml:space="preserve">From </w:t>
+      </w:r>
+      <w:r>
+        <w:rPr>
+          <w:b/>
+          <w:bCs/>
+        </w:rPr>
+        <w:t>route</w:t>
+      </w:r>
+      <w:r>
+        <w:t xml:space="preserve"> → [FromRoute]</w:t>
+      </w:r>
+    </w:p>
+    <w:p>
+      <w:pPr>
+        <w:numPr>
+          <w:ilvl w:val="0"/>
+          <w:numId w:val="57"/>
+        </w:numPr>
+        <w:spacing w:after="0" w:line="240" w:lineRule="auto"/>
+        <w:ind w:firstLine="0"/>
+      </w:pPr>
+      <w:r>
+        <w:t xml:space="preserve">From </w:t>
+      </w:r>
+      <w:r>
+        <w:rPr>
+          <w:b/>
+          <w:bCs/>
+        </w:rPr>
+        <w:t>query string</w:t>
+      </w:r>
+      <w:r>
+        <w:t xml:space="preserve"> → [FromQuery]</w:t>
+      </w:r>
+    </w:p>
+    <w:p>
+      <w:pPr>
+        <w:numPr>
+          <w:ilvl w:val="0"/>
+          <w:numId w:val="57"/>
+        </w:numPr>
+        <w:spacing w:after="0" w:line="240" w:lineRule="auto"/>
+        <w:ind w:firstLine="0"/>
+      </w:pPr>
+      <w:r>
+        <w:t xml:space="preserve">From </w:t>
+      </w:r>
+      <w:r>
+        <w:rPr>
+          <w:b/>
+          <w:bCs/>
+        </w:rPr>
+        <w:t>form data</w:t>
+      </w:r>
+      <w:r>
+        <w:t xml:space="preserve"> → [FromForm]</w:t>
+      </w:r>
+    </w:p>
+    <w:p>
+      <w:pPr>
+        <w:numPr>
+          <w:ilvl w:val="0"/>
+          <w:numId w:val="57"/>
+        </w:numPr>
+        <w:spacing w:after="0" w:line="240" w:lineRule="auto"/>
+        <w:ind w:firstLine="0"/>
+      </w:pPr>
+      <w:r>
+        <w:t xml:space="preserve">From </w:t>
+      </w:r>
+      <w:r>
+        <w:rPr>
+          <w:b/>
+          <w:bCs/>
+        </w:rPr>
+        <w:t>request body</w:t>
+      </w:r>
+      <w:r>
+        <w:t xml:space="preserve"> → [FromBody]</w:t>
+      </w:r>
+    </w:p>
+    <w:p>
+      <w:pPr>
+        <w:spacing w:after="0" w:line="240" w:lineRule="auto"/>
+      </w:pPr>
+      <w:r>
+        <w:pict w14:anchorId="5C5FBF1F">
+          <v:rect id="_x0000_i2267" style="width:0;height:1.5pt" o:hralign="center" o:hrstd="t" o:hr="t" fillcolor="#a0a0a0" stroked="f"/>
+        </w:pict>
+      </w:r>
+    </w:p>
+    <w:p>
+      <w:pPr>
+        <w:spacing w:after="0" w:line="240" w:lineRule="auto"/>
+        <w:rPr>
+          <w:b/>
+          <w:bCs/>
+        </w:rPr>
+      </w:pPr>
+      <w:r>
+        <w:rPr>
+          <w:rFonts w:ascii="Segoe UI Emoji" w:hAnsi="Segoe UI Emoji" w:cs="Segoe UI Emoji"/>
+          <w:b/>
+          <w:bCs/>
+        </w:rPr>
+        <w:t>🔸</w:t>
+      </w:r>
+      <w:r>
+        <w:rPr>
+          <w:b/>
+          <w:bCs/>
+        </w:rPr>
+        <w:t xml:space="preserve"> Summar</w:t>
+      </w:r>
+      <w:r>
+        <w:rPr>
+          <w:b/>
+          <w:bCs/>
+        </w:rPr>
+        <w:t>y</w:t>
+      </w:r>
+    </w:p>
+    <w:p>
+      <w:pPr>
+        <w:spacing w:after="0" w:line="240" w:lineRule="auto"/>
+      </w:pPr>
+      <w:r>
+        <w:t>“Bind a method parameter to the body of an HTTP request” =</w:t>
+      </w:r>
+    </w:p>
+    <w:p>
+      <w:pPr>
+        <w:spacing w:after="0" w:line="240" w:lineRule="auto"/>
+      </w:pPr>
+      <w:r>
+        <w:t xml:space="preserve">Convert the incoming request body (e.g. JSON) into a C# object, and assign it to the method parameter so you can </w:t>
+      </w:r>
+      <w:proofErr w:type="gramStart"/>
+      <w:r>
+        <w:t>work</w:t>
+      </w:r>
+      <w:proofErr w:type="gramEnd"/>
+      <w:r>
+        <w:t xml:space="preserve"> with it in your code.</w:t>
+      </w:r>
+    </w:p>
+    <w:p>
+      <w:pPr>
+        <w:spacing w:after="0" w:line="240" w:lineRule="auto"/>
+        <w:rPr>
+          <w:b/>
+          <w:bCs/>
+        </w:rPr>
+      </w:pPr>
+    </w:p>
+    <w:p>
+      <w:pPr>
+        <w:spacing w:after="0" w:line="240" w:lineRule="auto"/>
+        <w:rPr>
+          <w:vanish/>
+        </w:rPr>
+      </w:pPr>
+      <w:r>
+        <w:rPr>
+          <w:vanish/>
+        </w:rPr>
+        <w:t>Top of Form</w:t>
+      </w:r>
+    </w:p>
+    <w:p>
+      <w:pPr>
+        <w:spacing w:after="0" w:line="240" w:lineRule="auto"/>
+      </w:pPr>
+    </w:p>
+    <w:p>
+      <w:pPr>
+        <w:spacing w:after="0" w:line="240" w:lineRule="auto"/>
+        <w:rPr>
+          <w:vanish/>
+        </w:rPr>
+      </w:pPr>
+      <w:r>
+        <w:rPr>
+          <w:vanish/>
+        </w:rPr>
+        <w:lastRenderedPageBreak/>
+        <w:t>Bottom of Form</w:t>
+      </w:r>
+    </w:p>
+    <w:p>
+      <w:pPr>
+        <w:pStyle w:val="Heading2"/>
+      </w:pPr>
+      <w:bookmarkStart w:id="15" w:name="_Toc204933296"/>
+      <w:r>
         <w:t xml:space="preserve">What is "the </w:t>
       </w:r>
       <w:r>
@@ -6396,7 +7243,7 @@
       <w:r>
         <w:t xml:space="preserve"> of an HTTP request"?</w:t>
       </w:r>
-      <w:bookmarkEnd w:id="13"/>
+      <w:bookmarkEnd w:id="15"/>
     </w:p>
     <w:p>
       <w:pPr>
@@ -7168,7 +8015,7 @@
       <w:pPr>
         <w:pStyle w:val="Heading2"/>
       </w:pPr>
-      <w:bookmarkStart w:id="14" w:name="_Toc204932850"/>
+      <w:bookmarkStart w:id="16" w:name="_Toc204933297"/>
       <w:r>
         <w:lastRenderedPageBreak/>
         <w:t xml:space="preserve">What Is the </w:t>
@@ -7182,7 +8029,7 @@
       <w:r>
         <w:t>?</w:t>
       </w:r>
-      <w:bookmarkEnd w:id="14"/>
+      <w:bookmarkEnd w:id="16"/>
     </w:p>
     <w:p>
       <w:pPr>
@@ -7953,7 +8800,7 @@
       <w:pPr>
         <w:pStyle w:val="Heading2"/>
       </w:pPr>
-      <w:bookmarkStart w:id="15" w:name="_Toc204932851"/>
+      <w:bookmarkStart w:id="17" w:name="_Toc204933298"/>
       <w:r>
         <w:lastRenderedPageBreak/>
         <w:t xml:space="preserve">Is [FromBody] </w:t>
@@ -7971,7 +8818,7 @@
       <w:r>
         <w:t xml:space="preserve"> No</w:t>
       </w:r>
-      <w:bookmarkEnd w:id="15"/>
+      <w:bookmarkEnd w:id="17"/>
     </w:p>
     <w:p>
       <w:pPr>
@@ -8027,11 +8874,11 @@
       <w:pPr>
         <w:pStyle w:val="Heading3"/>
       </w:pPr>
-      <w:bookmarkStart w:id="16" w:name="_Toc204932852"/>
+      <w:bookmarkStart w:id="18" w:name="_Toc204933299"/>
       <w:r>
         <w:t>You must use [FromBody] when:</w:t>
       </w:r>
-      <w:bookmarkEnd w:id="16"/>
+      <w:bookmarkEnd w:id="18"/>
     </w:p>
     <w:p>
       <w:pPr>
@@ -8042,11 +8889,11 @@
         </w:numPr>
         <w:spacing w:after="0" w:line="240" w:lineRule="auto"/>
       </w:pPr>
-      <w:bookmarkStart w:id="17" w:name="_Toc204932853"/>
+      <w:bookmarkStart w:id="19" w:name="_Toc204933300"/>
       <w:r>
         <w:t>You have multiple parameters, and you want to specify which one should come from the body.</w:t>
       </w:r>
-      <w:bookmarkEnd w:id="17"/>
+      <w:bookmarkEnd w:id="19"/>
     </w:p>
     <w:p>
       <w:pPr>
@@ -8057,11 +8904,11 @@
         </w:numPr>
         <w:spacing w:after="0" w:line="240" w:lineRule="auto"/>
       </w:pPr>
-      <w:bookmarkStart w:id="18" w:name="_Toc204932854"/>
+      <w:bookmarkStart w:id="20" w:name="_Toc204933301"/>
       <w:r>
         <w:t>You want to be explicit and avoid ambiguity in model binding.</w:t>
       </w:r>
-      <w:bookmarkEnd w:id="18"/>
+      <w:bookmarkEnd w:id="20"/>
     </w:p>
     <w:p>
       <w:pPr>
@@ -8072,11 +8919,11 @@
         </w:numPr>
         <w:spacing w:after="0" w:line="240" w:lineRule="auto"/>
       </w:pPr>
-      <w:bookmarkStart w:id="19" w:name="_Toc204932855"/>
+      <w:bookmarkStart w:id="21" w:name="_Toc204933302"/>
       <w:r>
         <w:t>You're not using [ApiController]</w:t>
       </w:r>
-      <w:bookmarkEnd w:id="19"/>
+      <w:bookmarkEnd w:id="21"/>
       <w:r>
         <w:t xml:space="preserve"> </w:t>
       </w:r>
@@ -8261,15 +9108,7 @@
         <w:spacing w:after="0" w:line="240" w:lineRule="auto"/>
       </w:pPr>
       <w:r>
-        <w:t xml:space="preserve">    public IActionResult AddBook(</w:t>
-      </w:r>
-      <w:proofErr w:type="spellStart"/>
-      <w:r>
-        <w:t>CreateBookDTO</w:t>
-      </w:r>
-      <w:proofErr w:type="spellEnd"/>
-      <w:r>
-        <w:t xml:space="preserve"> dto) // No [FromBody], still works</w:t>
+        <w:t xml:space="preserve">    public IActionResult AddBook(CreateBookDTO dto) // No [FromBody], still works</w:t>
       </w:r>
     </w:p>
     <w:p>
@@ -11517,6 +12356,155 @@
     </w:lvl>
   </w:abstractNum>
   <w:abstractNum w:abstractNumId="17" w15:restartNumberingAfterBreak="0">
+    <w:nsid w:val="31251D58"/>
+    <w:multiLevelType w:val="multilevel"/>
+    <w:tmpl w:val="C5E22BA8"/>
+    <w:lvl w:ilvl="0">
+      <w:start w:val="1"/>
+      <w:numFmt w:val="bullet"/>
+      <w:lvlText w:val=""/>
+      <w:lvlJc w:val="left"/>
+      <w:pPr>
+        <w:tabs>
+          <w:tab w:val="num" w:pos="720"/>
+        </w:tabs>
+        <w:ind w:left="720" w:hanging="360"/>
+      </w:pPr>
+      <w:rPr>
+        <w:rFonts w:ascii="Symbol" w:hAnsi="Symbol" w:hint="default"/>
+        <w:sz w:val="20"/>
+      </w:rPr>
+    </w:lvl>
+    <w:lvl w:ilvl="1" w:tentative="1">
+      <w:start w:val="1"/>
+      <w:numFmt w:val="bullet"/>
+      <w:lvlText w:val="o"/>
+      <w:lvlJc w:val="left"/>
+      <w:pPr>
+        <w:tabs>
+          <w:tab w:val="num" w:pos="1440"/>
+        </w:tabs>
+        <w:ind w:left="1440" w:hanging="360"/>
+      </w:pPr>
+      <w:rPr>
+        <w:rFonts w:ascii="Courier New" w:hAnsi="Courier New" w:hint="default"/>
+        <w:sz w:val="20"/>
+      </w:rPr>
+    </w:lvl>
+    <w:lvl w:ilvl="2" w:tentative="1">
+      <w:start w:val="1"/>
+      <w:numFmt w:val="bullet"/>
+      <w:lvlText w:val=""/>
+      <w:lvlJc w:val="left"/>
+      <w:pPr>
+        <w:tabs>
+          <w:tab w:val="num" w:pos="2160"/>
+        </w:tabs>
+        <w:ind w:left="2160" w:hanging="360"/>
+      </w:pPr>
+      <w:rPr>
+        <w:rFonts w:ascii="Wingdings" w:hAnsi="Wingdings" w:hint="default"/>
+        <w:sz w:val="20"/>
+      </w:rPr>
+    </w:lvl>
+    <w:lvl w:ilvl="3" w:tentative="1">
+      <w:start w:val="1"/>
+      <w:numFmt w:val="bullet"/>
+      <w:lvlText w:val=""/>
+      <w:lvlJc w:val="left"/>
+      <w:pPr>
+        <w:tabs>
+          <w:tab w:val="num" w:pos="2880"/>
+        </w:tabs>
+        <w:ind w:left="2880" w:hanging="360"/>
+      </w:pPr>
+      <w:rPr>
+        <w:rFonts w:ascii="Wingdings" w:hAnsi="Wingdings" w:hint="default"/>
+        <w:sz w:val="20"/>
+      </w:rPr>
+    </w:lvl>
+    <w:lvl w:ilvl="4" w:tentative="1">
+      <w:start w:val="1"/>
+      <w:numFmt w:val="bullet"/>
+      <w:lvlText w:val=""/>
+      <w:lvlJc w:val="left"/>
+      <w:pPr>
+        <w:tabs>
+          <w:tab w:val="num" w:pos="3600"/>
+        </w:tabs>
+        <w:ind w:left="3600" w:hanging="360"/>
+      </w:pPr>
+      <w:rPr>
+        <w:rFonts w:ascii="Wingdings" w:hAnsi="Wingdings" w:hint="default"/>
+        <w:sz w:val="20"/>
+      </w:rPr>
+    </w:lvl>
+    <w:lvl w:ilvl="5" w:tentative="1">
+      <w:start w:val="1"/>
+      <w:numFmt w:val="bullet"/>
+      <w:lvlText w:val=""/>
+      <w:lvlJc w:val="left"/>
+      <w:pPr>
+        <w:tabs>
+          <w:tab w:val="num" w:pos="4320"/>
+        </w:tabs>
+        <w:ind w:left="4320" w:hanging="360"/>
+      </w:pPr>
+      <w:rPr>
+        <w:rFonts w:ascii="Wingdings" w:hAnsi="Wingdings" w:hint="default"/>
+        <w:sz w:val="20"/>
+      </w:rPr>
+    </w:lvl>
+    <w:lvl w:ilvl="6" w:tentative="1">
+      <w:start w:val="1"/>
+      <w:numFmt w:val="bullet"/>
+      <w:lvlText w:val=""/>
+      <w:lvlJc w:val="left"/>
+      <w:pPr>
+        <w:tabs>
+          <w:tab w:val="num" w:pos="5040"/>
+        </w:tabs>
+        <w:ind w:left="5040" w:hanging="360"/>
+      </w:pPr>
+      <w:rPr>
+        <w:rFonts w:ascii="Wingdings" w:hAnsi="Wingdings" w:hint="default"/>
+        <w:sz w:val="20"/>
+      </w:rPr>
+    </w:lvl>
+    <w:lvl w:ilvl="7" w:tentative="1">
+      <w:start w:val="1"/>
+      <w:numFmt w:val="bullet"/>
+      <w:lvlText w:val=""/>
+      <w:lvlJc w:val="left"/>
+      <w:pPr>
+        <w:tabs>
+          <w:tab w:val="num" w:pos="5760"/>
+        </w:tabs>
+        <w:ind w:left="5760" w:hanging="360"/>
+      </w:pPr>
+      <w:rPr>
+        <w:rFonts w:ascii="Wingdings" w:hAnsi="Wingdings" w:hint="default"/>
+        <w:sz w:val="20"/>
+      </w:rPr>
+    </w:lvl>
+    <w:lvl w:ilvl="8" w:tentative="1">
+      <w:start w:val="1"/>
+      <w:numFmt w:val="bullet"/>
+      <w:lvlText w:val=""/>
+      <w:lvlJc w:val="left"/>
+      <w:pPr>
+        <w:tabs>
+          <w:tab w:val="num" w:pos="6480"/>
+        </w:tabs>
+        <w:ind w:left="6480" w:hanging="360"/>
+      </w:pPr>
+      <w:rPr>
+        <w:rFonts w:ascii="Wingdings" w:hAnsi="Wingdings" w:hint="default"/>
+        <w:sz w:val="20"/>
+      </w:rPr>
+    </w:lvl>
+  </w:abstractNum>
+  <w:abstractNum w:abstractNumId="18" w15:restartNumberingAfterBreak="0">
     <w:nsid w:val="31931F41"/>
     <w:multiLevelType w:val="multilevel"/>
     <w:tmpl w:val="8DF6B894"/>
@@ -11665,7 +12653,7 @@
       </w:rPr>
     </w:lvl>
   </w:abstractNum>
-  <w:abstractNum w:abstractNumId="18" w15:restartNumberingAfterBreak="0">
+  <w:abstractNum w:abstractNumId="19" w15:restartNumberingAfterBreak="0">
     <w:nsid w:val="31984DA7"/>
     <w:multiLevelType w:val="multilevel"/>
     <w:tmpl w:val="AE2412D8"/>
@@ -11814,7 +12802,7 @@
       </w:rPr>
     </w:lvl>
   </w:abstractNum>
-  <w:abstractNum w:abstractNumId="19" w15:restartNumberingAfterBreak="0">
+  <w:abstractNum w:abstractNumId="20" w15:restartNumberingAfterBreak="0">
     <w:nsid w:val="344D1A57"/>
     <w:multiLevelType w:val="multilevel"/>
     <w:tmpl w:val="40345BE4"/>
@@ -11963,7 +12951,7 @@
       </w:rPr>
     </w:lvl>
   </w:abstractNum>
-  <w:abstractNum w:abstractNumId="20" w15:restartNumberingAfterBreak="0">
+  <w:abstractNum w:abstractNumId="21" w15:restartNumberingAfterBreak="0">
     <w:nsid w:val="358D32CA"/>
     <w:multiLevelType w:val="multilevel"/>
     <w:tmpl w:val="5D76F84C"/>
@@ -12112,7 +13100,7 @@
       </w:rPr>
     </w:lvl>
   </w:abstractNum>
-  <w:abstractNum w:abstractNumId="21" w15:restartNumberingAfterBreak="0">
+  <w:abstractNum w:abstractNumId="22" w15:restartNumberingAfterBreak="0">
     <w:nsid w:val="392F7A34"/>
     <w:multiLevelType w:val="multilevel"/>
     <w:tmpl w:val="021A09B4"/>
@@ -12261,7 +13249,7 @@
       </w:rPr>
     </w:lvl>
   </w:abstractNum>
-  <w:abstractNum w:abstractNumId="22" w15:restartNumberingAfterBreak="0">
+  <w:abstractNum w:abstractNumId="23" w15:restartNumberingAfterBreak="0">
     <w:nsid w:val="393604D0"/>
     <w:multiLevelType w:val="multilevel"/>
     <w:tmpl w:val="79BEF948"/>
@@ -12410,7 +13398,7 @@
       </w:rPr>
     </w:lvl>
   </w:abstractNum>
-  <w:abstractNum w:abstractNumId="23" w15:restartNumberingAfterBreak="0">
+  <w:abstractNum w:abstractNumId="24" w15:restartNumberingAfterBreak="0">
     <w:nsid w:val="3B1F4AB6"/>
     <w:multiLevelType w:val="multilevel"/>
     <w:tmpl w:val="E2FA4552"/>
@@ -12559,7 +13547,7 @@
       </w:rPr>
     </w:lvl>
   </w:abstractNum>
-  <w:abstractNum w:abstractNumId="24" w15:restartNumberingAfterBreak="0">
+  <w:abstractNum w:abstractNumId="25" w15:restartNumberingAfterBreak="0">
     <w:nsid w:val="3B8C349B"/>
     <w:multiLevelType w:val="multilevel"/>
     <w:tmpl w:val="DE8EA046"/>
@@ -12708,7 +13696,7 @@
       </w:rPr>
     </w:lvl>
   </w:abstractNum>
-  <w:abstractNum w:abstractNumId="25" w15:restartNumberingAfterBreak="0">
+  <w:abstractNum w:abstractNumId="26" w15:restartNumberingAfterBreak="0">
     <w:nsid w:val="3C107188"/>
     <w:multiLevelType w:val="multilevel"/>
     <w:tmpl w:val="701096A8"/>
@@ -12857,7 +13845,7 @@
       </w:rPr>
     </w:lvl>
   </w:abstractNum>
-  <w:abstractNum w:abstractNumId="26" w15:restartNumberingAfterBreak="0">
+  <w:abstractNum w:abstractNumId="27" w15:restartNumberingAfterBreak="0">
     <w:nsid w:val="3C2771C4"/>
     <w:multiLevelType w:val="multilevel"/>
     <w:tmpl w:val="9DBCB8FE"/>
@@ -13006,7 +13994,7 @@
       </w:rPr>
     </w:lvl>
   </w:abstractNum>
-  <w:abstractNum w:abstractNumId="27" w15:restartNumberingAfterBreak="0">
+  <w:abstractNum w:abstractNumId="28" w15:restartNumberingAfterBreak="0">
     <w:nsid w:val="3D6E66DF"/>
     <w:multiLevelType w:val="multilevel"/>
     <w:tmpl w:val="688E9914"/>
@@ -13119,7 +14107,7 @@
       </w:pPr>
     </w:lvl>
   </w:abstractNum>
-  <w:abstractNum w:abstractNumId="28" w15:restartNumberingAfterBreak="0">
+  <w:abstractNum w:abstractNumId="29" w15:restartNumberingAfterBreak="0">
     <w:nsid w:val="3DD008B2"/>
     <w:multiLevelType w:val="multilevel"/>
     <w:tmpl w:val="7534BC12"/>
@@ -13268,7 +14256,7 @@
       </w:rPr>
     </w:lvl>
   </w:abstractNum>
-  <w:abstractNum w:abstractNumId="29" w15:restartNumberingAfterBreak="0">
+  <w:abstractNum w:abstractNumId="30" w15:restartNumberingAfterBreak="0">
     <w:nsid w:val="40AB236A"/>
     <w:multiLevelType w:val="multilevel"/>
     <w:tmpl w:val="B7A47F92"/>
@@ -13417,7 +14405,7 @@
       </w:rPr>
     </w:lvl>
   </w:abstractNum>
-  <w:abstractNum w:abstractNumId="30" w15:restartNumberingAfterBreak="0">
+  <w:abstractNum w:abstractNumId="31" w15:restartNumberingAfterBreak="0">
     <w:nsid w:val="40EA0FC5"/>
     <w:multiLevelType w:val="multilevel"/>
     <w:tmpl w:val="3B22ECB4"/>
@@ -13566,7 +14554,7 @@
       </w:rPr>
     </w:lvl>
   </w:abstractNum>
-  <w:abstractNum w:abstractNumId="31" w15:restartNumberingAfterBreak="0">
+  <w:abstractNum w:abstractNumId="32" w15:restartNumberingAfterBreak="0">
     <w:nsid w:val="41A64586"/>
     <w:multiLevelType w:val="multilevel"/>
     <w:tmpl w:val="E55C8B2C"/>
@@ -13715,7 +14703,7 @@
       </w:rPr>
     </w:lvl>
   </w:abstractNum>
-  <w:abstractNum w:abstractNumId="32" w15:restartNumberingAfterBreak="0">
+  <w:abstractNum w:abstractNumId="33" w15:restartNumberingAfterBreak="0">
     <w:nsid w:val="490057FF"/>
     <w:multiLevelType w:val="multilevel"/>
     <w:tmpl w:val="28DCC8CE"/>
@@ -13864,7 +14852,7 @@
       </w:rPr>
     </w:lvl>
   </w:abstractNum>
-  <w:abstractNum w:abstractNumId="33" w15:restartNumberingAfterBreak="0">
+  <w:abstractNum w:abstractNumId="34" w15:restartNumberingAfterBreak="0">
     <w:nsid w:val="4A5F6907"/>
     <w:multiLevelType w:val="multilevel"/>
     <w:tmpl w:val="100CE540"/>
@@ -14013,7 +15001,7 @@
       </w:rPr>
     </w:lvl>
   </w:abstractNum>
-  <w:abstractNum w:abstractNumId="34" w15:restartNumberingAfterBreak="0">
+  <w:abstractNum w:abstractNumId="35" w15:restartNumberingAfterBreak="0">
     <w:nsid w:val="4BE252B0"/>
     <w:multiLevelType w:val="multilevel"/>
     <w:tmpl w:val="0546A372"/>
@@ -14162,7 +15150,7 @@
       </w:rPr>
     </w:lvl>
   </w:abstractNum>
-  <w:abstractNum w:abstractNumId="35" w15:restartNumberingAfterBreak="0">
+  <w:abstractNum w:abstractNumId="36" w15:restartNumberingAfterBreak="0">
     <w:nsid w:val="4C1201F7"/>
     <w:multiLevelType w:val="multilevel"/>
     <w:tmpl w:val="42BC762C"/>
@@ -14311,7 +15299,7 @@
       </w:rPr>
     </w:lvl>
   </w:abstractNum>
-  <w:abstractNum w:abstractNumId="36" w15:restartNumberingAfterBreak="0">
+  <w:abstractNum w:abstractNumId="37" w15:restartNumberingAfterBreak="0">
     <w:nsid w:val="4CBB5D01"/>
     <w:multiLevelType w:val="multilevel"/>
     <w:tmpl w:val="91B2D846"/>
@@ -14460,7 +15448,7 @@
       </w:rPr>
     </w:lvl>
   </w:abstractNum>
-  <w:abstractNum w:abstractNumId="37" w15:restartNumberingAfterBreak="0">
+  <w:abstractNum w:abstractNumId="38" w15:restartNumberingAfterBreak="0">
     <w:nsid w:val="4EEE43BE"/>
     <w:multiLevelType w:val="multilevel"/>
     <w:tmpl w:val="14463CEA"/>
@@ -14609,7 +15597,156 @@
       </w:rPr>
     </w:lvl>
   </w:abstractNum>
-  <w:abstractNum w:abstractNumId="38" w15:restartNumberingAfterBreak="0">
+  <w:abstractNum w:abstractNumId="39" w15:restartNumberingAfterBreak="0">
+    <w:nsid w:val="4FFC41A6"/>
+    <w:multiLevelType w:val="multilevel"/>
+    <w:tmpl w:val="A168BABE"/>
+    <w:lvl w:ilvl="0">
+      <w:start w:val="1"/>
+      <w:numFmt w:val="bullet"/>
+      <w:lvlText w:val=""/>
+      <w:lvlJc w:val="left"/>
+      <w:pPr>
+        <w:tabs>
+          <w:tab w:val="num" w:pos="720"/>
+        </w:tabs>
+        <w:ind w:left="720" w:hanging="360"/>
+      </w:pPr>
+      <w:rPr>
+        <w:rFonts w:ascii="Symbol" w:hAnsi="Symbol" w:hint="default"/>
+        <w:sz w:val="20"/>
+      </w:rPr>
+    </w:lvl>
+    <w:lvl w:ilvl="1" w:tentative="1">
+      <w:start w:val="1"/>
+      <w:numFmt w:val="bullet"/>
+      <w:lvlText w:val="o"/>
+      <w:lvlJc w:val="left"/>
+      <w:pPr>
+        <w:tabs>
+          <w:tab w:val="num" w:pos="1440"/>
+        </w:tabs>
+        <w:ind w:left="1440" w:hanging="360"/>
+      </w:pPr>
+      <w:rPr>
+        <w:rFonts w:ascii="Courier New" w:hAnsi="Courier New" w:hint="default"/>
+        <w:sz w:val="20"/>
+      </w:rPr>
+    </w:lvl>
+    <w:lvl w:ilvl="2" w:tentative="1">
+      <w:start w:val="1"/>
+      <w:numFmt w:val="bullet"/>
+      <w:lvlText w:val=""/>
+      <w:lvlJc w:val="left"/>
+      <w:pPr>
+        <w:tabs>
+          <w:tab w:val="num" w:pos="2160"/>
+        </w:tabs>
+        <w:ind w:left="2160" w:hanging="360"/>
+      </w:pPr>
+      <w:rPr>
+        <w:rFonts w:ascii="Wingdings" w:hAnsi="Wingdings" w:hint="default"/>
+        <w:sz w:val="20"/>
+      </w:rPr>
+    </w:lvl>
+    <w:lvl w:ilvl="3" w:tentative="1">
+      <w:start w:val="1"/>
+      <w:numFmt w:val="bullet"/>
+      <w:lvlText w:val=""/>
+      <w:lvlJc w:val="left"/>
+      <w:pPr>
+        <w:tabs>
+          <w:tab w:val="num" w:pos="2880"/>
+        </w:tabs>
+        <w:ind w:left="2880" w:hanging="360"/>
+      </w:pPr>
+      <w:rPr>
+        <w:rFonts w:ascii="Wingdings" w:hAnsi="Wingdings" w:hint="default"/>
+        <w:sz w:val="20"/>
+      </w:rPr>
+    </w:lvl>
+    <w:lvl w:ilvl="4" w:tentative="1">
+      <w:start w:val="1"/>
+      <w:numFmt w:val="bullet"/>
+      <w:lvlText w:val=""/>
+      <w:lvlJc w:val="left"/>
+      <w:pPr>
+        <w:tabs>
+          <w:tab w:val="num" w:pos="3600"/>
+        </w:tabs>
+        <w:ind w:left="3600" w:hanging="360"/>
+      </w:pPr>
+      <w:rPr>
+        <w:rFonts w:ascii="Wingdings" w:hAnsi="Wingdings" w:hint="default"/>
+        <w:sz w:val="20"/>
+      </w:rPr>
+    </w:lvl>
+    <w:lvl w:ilvl="5" w:tentative="1">
+      <w:start w:val="1"/>
+      <w:numFmt w:val="bullet"/>
+      <w:lvlText w:val=""/>
+      <w:lvlJc w:val="left"/>
+      <w:pPr>
+        <w:tabs>
+          <w:tab w:val="num" w:pos="4320"/>
+        </w:tabs>
+        <w:ind w:left="4320" w:hanging="360"/>
+      </w:pPr>
+      <w:rPr>
+        <w:rFonts w:ascii="Wingdings" w:hAnsi="Wingdings" w:hint="default"/>
+        <w:sz w:val="20"/>
+      </w:rPr>
+    </w:lvl>
+    <w:lvl w:ilvl="6" w:tentative="1">
+      <w:start w:val="1"/>
+      <w:numFmt w:val="bullet"/>
+      <w:lvlText w:val=""/>
+      <w:lvlJc w:val="left"/>
+      <w:pPr>
+        <w:tabs>
+          <w:tab w:val="num" w:pos="5040"/>
+        </w:tabs>
+        <w:ind w:left="5040" w:hanging="360"/>
+      </w:pPr>
+      <w:rPr>
+        <w:rFonts w:ascii="Wingdings" w:hAnsi="Wingdings" w:hint="default"/>
+        <w:sz w:val="20"/>
+      </w:rPr>
+    </w:lvl>
+    <w:lvl w:ilvl="7" w:tentative="1">
+      <w:start w:val="1"/>
+      <w:numFmt w:val="bullet"/>
+      <w:lvlText w:val=""/>
+      <w:lvlJc w:val="left"/>
+      <w:pPr>
+        <w:tabs>
+          <w:tab w:val="num" w:pos="5760"/>
+        </w:tabs>
+        <w:ind w:left="5760" w:hanging="360"/>
+      </w:pPr>
+      <w:rPr>
+        <w:rFonts w:ascii="Wingdings" w:hAnsi="Wingdings" w:hint="default"/>
+        <w:sz w:val="20"/>
+      </w:rPr>
+    </w:lvl>
+    <w:lvl w:ilvl="8" w:tentative="1">
+      <w:start w:val="1"/>
+      <w:numFmt w:val="bullet"/>
+      <w:lvlText w:val=""/>
+      <w:lvlJc w:val="left"/>
+      <w:pPr>
+        <w:tabs>
+          <w:tab w:val="num" w:pos="6480"/>
+        </w:tabs>
+        <w:ind w:left="6480" w:hanging="360"/>
+      </w:pPr>
+      <w:rPr>
+        <w:rFonts w:ascii="Wingdings" w:hAnsi="Wingdings" w:hint="default"/>
+        <w:sz w:val="20"/>
+      </w:rPr>
+    </w:lvl>
+  </w:abstractNum>
+  <w:abstractNum w:abstractNumId="40" w15:restartNumberingAfterBreak="0">
     <w:nsid w:val="50970053"/>
     <w:multiLevelType w:val="multilevel"/>
     <w:tmpl w:val="4D6E0A7C"/>
@@ -14722,7 +15859,7 @@
       </w:pPr>
     </w:lvl>
   </w:abstractNum>
-  <w:abstractNum w:abstractNumId="39" w15:restartNumberingAfterBreak="0">
+  <w:abstractNum w:abstractNumId="41" w15:restartNumberingAfterBreak="0">
     <w:nsid w:val="576E5D08"/>
     <w:multiLevelType w:val="multilevel"/>
     <w:tmpl w:val="7996FDBE"/>
@@ -14871,7 +16008,156 @@
       </w:rPr>
     </w:lvl>
   </w:abstractNum>
-  <w:abstractNum w:abstractNumId="40" w15:restartNumberingAfterBreak="0">
+  <w:abstractNum w:abstractNumId="42" w15:restartNumberingAfterBreak="0">
+    <w:nsid w:val="583D636A"/>
+    <w:multiLevelType w:val="multilevel"/>
+    <w:tmpl w:val="43A4443C"/>
+    <w:lvl w:ilvl="0">
+      <w:start w:val="1"/>
+      <w:numFmt w:val="bullet"/>
+      <w:lvlText w:val=""/>
+      <w:lvlJc w:val="left"/>
+      <w:pPr>
+        <w:tabs>
+          <w:tab w:val="num" w:pos="720"/>
+        </w:tabs>
+        <w:ind w:left="720" w:hanging="360"/>
+      </w:pPr>
+      <w:rPr>
+        <w:rFonts w:ascii="Symbol" w:hAnsi="Symbol" w:hint="default"/>
+        <w:sz w:val="20"/>
+      </w:rPr>
+    </w:lvl>
+    <w:lvl w:ilvl="1" w:tentative="1">
+      <w:start w:val="1"/>
+      <w:numFmt w:val="bullet"/>
+      <w:lvlText w:val="o"/>
+      <w:lvlJc w:val="left"/>
+      <w:pPr>
+        <w:tabs>
+          <w:tab w:val="num" w:pos="1440"/>
+        </w:tabs>
+        <w:ind w:left="1440" w:hanging="360"/>
+      </w:pPr>
+      <w:rPr>
+        <w:rFonts w:ascii="Courier New" w:hAnsi="Courier New" w:hint="default"/>
+        <w:sz w:val="20"/>
+      </w:rPr>
+    </w:lvl>
+    <w:lvl w:ilvl="2" w:tentative="1">
+      <w:start w:val="1"/>
+      <w:numFmt w:val="bullet"/>
+      <w:lvlText w:val=""/>
+      <w:lvlJc w:val="left"/>
+      <w:pPr>
+        <w:tabs>
+          <w:tab w:val="num" w:pos="2160"/>
+        </w:tabs>
+        <w:ind w:left="2160" w:hanging="360"/>
+      </w:pPr>
+      <w:rPr>
+        <w:rFonts w:ascii="Wingdings" w:hAnsi="Wingdings" w:hint="default"/>
+        <w:sz w:val="20"/>
+      </w:rPr>
+    </w:lvl>
+    <w:lvl w:ilvl="3" w:tentative="1">
+      <w:start w:val="1"/>
+      <w:numFmt w:val="bullet"/>
+      <w:lvlText w:val=""/>
+      <w:lvlJc w:val="left"/>
+      <w:pPr>
+        <w:tabs>
+          <w:tab w:val="num" w:pos="2880"/>
+        </w:tabs>
+        <w:ind w:left="2880" w:hanging="360"/>
+      </w:pPr>
+      <w:rPr>
+        <w:rFonts w:ascii="Wingdings" w:hAnsi="Wingdings" w:hint="default"/>
+        <w:sz w:val="20"/>
+      </w:rPr>
+    </w:lvl>
+    <w:lvl w:ilvl="4" w:tentative="1">
+      <w:start w:val="1"/>
+      <w:numFmt w:val="bullet"/>
+      <w:lvlText w:val=""/>
+      <w:lvlJc w:val="left"/>
+      <w:pPr>
+        <w:tabs>
+          <w:tab w:val="num" w:pos="3600"/>
+        </w:tabs>
+        <w:ind w:left="3600" w:hanging="360"/>
+      </w:pPr>
+      <w:rPr>
+        <w:rFonts w:ascii="Wingdings" w:hAnsi="Wingdings" w:hint="default"/>
+        <w:sz w:val="20"/>
+      </w:rPr>
+    </w:lvl>
+    <w:lvl w:ilvl="5" w:tentative="1">
+      <w:start w:val="1"/>
+      <w:numFmt w:val="bullet"/>
+      <w:lvlText w:val=""/>
+      <w:lvlJc w:val="left"/>
+      <w:pPr>
+        <w:tabs>
+          <w:tab w:val="num" w:pos="4320"/>
+        </w:tabs>
+        <w:ind w:left="4320" w:hanging="360"/>
+      </w:pPr>
+      <w:rPr>
+        <w:rFonts w:ascii="Wingdings" w:hAnsi="Wingdings" w:hint="default"/>
+        <w:sz w:val="20"/>
+      </w:rPr>
+    </w:lvl>
+    <w:lvl w:ilvl="6" w:tentative="1">
+      <w:start w:val="1"/>
+      <w:numFmt w:val="bullet"/>
+      <w:lvlText w:val=""/>
+      <w:lvlJc w:val="left"/>
+      <w:pPr>
+        <w:tabs>
+          <w:tab w:val="num" w:pos="5040"/>
+        </w:tabs>
+        <w:ind w:left="5040" w:hanging="360"/>
+      </w:pPr>
+      <w:rPr>
+        <w:rFonts w:ascii="Wingdings" w:hAnsi="Wingdings" w:hint="default"/>
+        <w:sz w:val="20"/>
+      </w:rPr>
+    </w:lvl>
+    <w:lvl w:ilvl="7" w:tentative="1">
+      <w:start w:val="1"/>
+      <w:numFmt w:val="bullet"/>
+      <w:lvlText w:val=""/>
+      <w:lvlJc w:val="left"/>
+      <w:pPr>
+        <w:tabs>
+          <w:tab w:val="num" w:pos="5760"/>
+        </w:tabs>
+        <w:ind w:left="5760" w:hanging="360"/>
+      </w:pPr>
+      <w:rPr>
+        <w:rFonts w:ascii="Wingdings" w:hAnsi="Wingdings" w:hint="default"/>
+        <w:sz w:val="20"/>
+      </w:rPr>
+    </w:lvl>
+    <w:lvl w:ilvl="8" w:tentative="1">
+      <w:start w:val="1"/>
+      <w:numFmt w:val="bullet"/>
+      <w:lvlText w:val=""/>
+      <w:lvlJc w:val="left"/>
+      <w:pPr>
+        <w:tabs>
+          <w:tab w:val="num" w:pos="6480"/>
+        </w:tabs>
+        <w:ind w:left="6480" w:hanging="360"/>
+      </w:pPr>
+      <w:rPr>
+        <w:rFonts w:ascii="Wingdings" w:hAnsi="Wingdings" w:hint="default"/>
+        <w:sz w:val="20"/>
+      </w:rPr>
+    </w:lvl>
+  </w:abstractNum>
+  <w:abstractNum w:abstractNumId="43" w15:restartNumberingAfterBreak="0">
     <w:nsid w:val="58592586"/>
     <w:multiLevelType w:val="multilevel"/>
     <w:tmpl w:val="9D00B288"/>
@@ -15020,7 +16306,7 @@
       </w:rPr>
     </w:lvl>
   </w:abstractNum>
-  <w:abstractNum w:abstractNumId="41" w15:restartNumberingAfterBreak="0">
+  <w:abstractNum w:abstractNumId="44" w15:restartNumberingAfterBreak="0">
     <w:nsid w:val="5A6F0F95"/>
     <w:multiLevelType w:val="multilevel"/>
     <w:tmpl w:val="10864FF4"/>
@@ -15133,7 +16419,7 @@
       </w:pPr>
     </w:lvl>
   </w:abstractNum>
-  <w:abstractNum w:abstractNumId="42" w15:restartNumberingAfterBreak="0">
+  <w:abstractNum w:abstractNumId="45" w15:restartNumberingAfterBreak="0">
     <w:nsid w:val="5B476B51"/>
     <w:multiLevelType w:val="multilevel"/>
     <w:tmpl w:val="9B3E1784"/>
@@ -15282,7 +16568,7 @@
       </w:rPr>
     </w:lvl>
   </w:abstractNum>
-  <w:abstractNum w:abstractNumId="43" w15:restartNumberingAfterBreak="0">
+  <w:abstractNum w:abstractNumId="46" w15:restartNumberingAfterBreak="0">
     <w:nsid w:val="5E117D90"/>
     <w:multiLevelType w:val="multilevel"/>
     <w:tmpl w:val="B6C8C9E2"/>
@@ -15431,7 +16717,7 @@
       </w:rPr>
     </w:lvl>
   </w:abstractNum>
-  <w:abstractNum w:abstractNumId="44" w15:restartNumberingAfterBreak="0">
+  <w:abstractNum w:abstractNumId="47" w15:restartNumberingAfterBreak="0">
     <w:nsid w:val="62F50D07"/>
     <w:multiLevelType w:val="multilevel"/>
     <w:tmpl w:val="0900C780"/>
@@ -15580,7 +16866,7 @@
       </w:rPr>
     </w:lvl>
   </w:abstractNum>
-  <w:abstractNum w:abstractNumId="45" w15:restartNumberingAfterBreak="0">
+  <w:abstractNum w:abstractNumId="48" w15:restartNumberingAfterBreak="0">
     <w:nsid w:val="66440F72"/>
     <w:multiLevelType w:val="multilevel"/>
     <w:tmpl w:val="95461182"/>
@@ -15729,7 +17015,7 @@
       </w:rPr>
     </w:lvl>
   </w:abstractNum>
-  <w:abstractNum w:abstractNumId="46" w15:restartNumberingAfterBreak="0">
+  <w:abstractNum w:abstractNumId="49" w15:restartNumberingAfterBreak="0">
     <w:nsid w:val="68392207"/>
     <w:multiLevelType w:val="multilevel"/>
     <w:tmpl w:val="46C42D72"/>
@@ -15878,7 +17164,7 @@
       </w:rPr>
     </w:lvl>
   </w:abstractNum>
-  <w:abstractNum w:abstractNumId="47" w15:restartNumberingAfterBreak="0">
+  <w:abstractNum w:abstractNumId="50" w15:restartNumberingAfterBreak="0">
     <w:nsid w:val="688C12E4"/>
     <w:multiLevelType w:val="multilevel"/>
     <w:tmpl w:val="EB1E735C"/>
@@ -16027,7 +17313,7 @@
       </w:rPr>
     </w:lvl>
   </w:abstractNum>
-  <w:abstractNum w:abstractNumId="48" w15:restartNumberingAfterBreak="0">
+  <w:abstractNum w:abstractNumId="51" w15:restartNumberingAfterBreak="0">
     <w:nsid w:val="6B805CD3"/>
     <w:multiLevelType w:val="multilevel"/>
     <w:tmpl w:val="BC102604"/>
@@ -16176,7 +17462,7 @@
       </w:rPr>
     </w:lvl>
   </w:abstractNum>
-  <w:abstractNum w:abstractNumId="49" w15:restartNumberingAfterBreak="0">
+  <w:abstractNum w:abstractNumId="52" w15:restartNumberingAfterBreak="0">
     <w:nsid w:val="6C8A4373"/>
     <w:multiLevelType w:val="multilevel"/>
     <w:tmpl w:val="AEA0E35E"/>
@@ -16325,7 +17611,7 @@
       </w:rPr>
     </w:lvl>
   </w:abstractNum>
-  <w:abstractNum w:abstractNumId="50" w15:restartNumberingAfterBreak="0">
+  <w:abstractNum w:abstractNumId="53" w15:restartNumberingAfterBreak="0">
     <w:nsid w:val="7205699E"/>
     <w:multiLevelType w:val="multilevel"/>
     <w:tmpl w:val="30CEB62E"/>
@@ -16438,7 +17724,7 @@
       </w:pPr>
     </w:lvl>
   </w:abstractNum>
-  <w:abstractNum w:abstractNumId="51" w15:restartNumberingAfterBreak="0">
+  <w:abstractNum w:abstractNumId="54" w15:restartNumberingAfterBreak="0">
     <w:nsid w:val="749A01FB"/>
     <w:multiLevelType w:val="hybridMultilevel"/>
     <w:tmpl w:val="4B4ABA40"/>
@@ -16551,7 +17837,7 @@
       </w:rPr>
     </w:lvl>
   </w:abstractNum>
-  <w:abstractNum w:abstractNumId="52" w15:restartNumberingAfterBreak="0">
+  <w:abstractNum w:abstractNumId="55" w15:restartNumberingAfterBreak="0">
     <w:nsid w:val="753837C4"/>
     <w:multiLevelType w:val="multilevel"/>
     <w:tmpl w:val="55E248BA"/>
@@ -16700,7 +17986,7 @@
       </w:rPr>
     </w:lvl>
   </w:abstractNum>
-  <w:abstractNum w:abstractNumId="53" w15:restartNumberingAfterBreak="0">
+  <w:abstractNum w:abstractNumId="56" w15:restartNumberingAfterBreak="0">
     <w:nsid w:val="7DBC67B0"/>
     <w:multiLevelType w:val="multilevel"/>
     <w:tmpl w:val="2E027100"/>
@@ -16850,7 +18136,7 @@
     </w:lvl>
   </w:abstractNum>
   <w:num w:numId="1" w16cid:durableId="22707160">
-    <w:abstractNumId w:val="39"/>
+    <w:abstractNumId w:val="41"/>
   </w:num>
   <w:num w:numId="2" w16cid:durableId="1712145633">
     <w:abstractNumId w:val="4"/>
@@ -16859,58 +18145,58 @@
     <w:abstractNumId w:val="14"/>
   </w:num>
   <w:num w:numId="4" w16cid:durableId="1416509568">
-    <w:abstractNumId w:val="50"/>
+    <w:abstractNumId w:val="53"/>
   </w:num>
   <w:num w:numId="5" w16cid:durableId="847524408">
-    <w:abstractNumId w:val="29"/>
+    <w:abstractNumId w:val="30"/>
   </w:num>
   <w:num w:numId="6" w16cid:durableId="1211695806">
-    <w:abstractNumId w:val="40"/>
+    <w:abstractNumId w:val="43"/>
   </w:num>
   <w:num w:numId="7" w16cid:durableId="361251886">
-    <w:abstractNumId w:val="37"/>
+    <w:abstractNumId w:val="38"/>
   </w:num>
   <w:num w:numId="8" w16cid:durableId="2004426658">
     <w:abstractNumId w:val="15"/>
   </w:num>
   <w:num w:numId="9" w16cid:durableId="2831109">
-    <w:abstractNumId w:val="27"/>
+    <w:abstractNumId w:val="28"/>
   </w:num>
   <w:num w:numId="10" w16cid:durableId="923227893">
-    <w:abstractNumId w:val="53"/>
+    <w:abstractNumId w:val="56"/>
   </w:num>
   <w:num w:numId="11" w16cid:durableId="186523672">
-    <w:abstractNumId w:val="32"/>
+    <w:abstractNumId w:val="33"/>
   </w:num>
   <w:num w:numId="12" w16cid:durableId="1486773173">
     <w:abstractNumId w:val="0"/>
   </w:num>
   <w:num w:numId="13" w16cid:durableId="563683161">
-    <w:abstractNumId w:val="33"/>
+    <w:abstractNumId w:val="34"/>
   </w:num>
   <w:num w:numId="14" w16cid:durableId="1498769490">
-    <w:abstractNumId w:val="38"/>
+    <w:abstractNumId w:val="40"/>
   </w:num>
   <w:num w:numId="15" w16cid:durableId="776289054">
     <w:abstractNumId w:val="6"/>
   </w:num>
   <w:num w:numId="16" w16cid:durableId="782965705">
-    <w:abstractNumId w:val="26"/>
+    <w:abstractNumId w:val="27"/>
   </w:num>
   <w:num w:numId="17" w16cid:durableId="449012345">
     <w:abstractNumId w:val="16"/>
   </w:num>
   <w:num w:numId="18" w16cid:durableId="1141730046">
-    <w:abstractNumId w:val="17"/>
+    <w:abstractNumId w:val="18"/>
   </w:num>
   <w:num w:numId="19" w16cid:durableId="1877232428">
-    <w:abstractNumId w:val="48"/>
+    <w:abstractNumId w:val="51"/>
   </w:num>
   <w:num w:numId="20" w16cid:durableId="1373963064">
-    <w:abstractNumId w:val="19"/>
+    <w:abstractNumId w:val="20"/>
   </w:num>
   <w:num w:numId="21" w16cid:durableId="1984774317">
-    <w:abstractNumId w:val="44"/>
+    <w:abstractNumId w:val="47"/>
   </w:num>
   <w:num w:numId="22" w16cid:durableId="1170412625">
     <w:abstractNumId w:val="8"/>
@@ -16919,16 +18205,16 @@
     <w:abstractNumId w:val="7"/>
   </w:num>
   <w:num w:numId="24" w16cid:durableId="1113289156">
-    <w:abstractNumId w:val="21"/>
+    <w:abstractNumId w:val="22"/>
   </w:num>
   <w:num w:numId="25" w16cid:durableId="1545360691">
-    <w:abstractNumId w:val="31"/>
+    <w:abstractNumId w:val="32"/>
   </w:num>
   <w:num w:numId="26" w16cid:durableId="974605126">
-    <w:abstractNumId w:val="42"/>
+    <w:abstractNumId w:val="45"/>
   </w:num>
   <w:num w:numId="27" w16cid:durableId="2080664646">
-    <w:abstractNumId w:val="45"/>
+    <w:abstractNumId w:val="48"/>
   </w:num>
   <w:num w:numId="28" w16cid:durableId="937103430">
     <w:abstractNumId w:val="1"/>
@@ -16937,10 +18223,10 @@
     <w:abstractNumId w:val="9"/>
   </w:num>
   <w:num w:numId="30" w16cid:durableId="252669896">
-    <w:abstractNumId w:val="47"/>
+    <w:abstractNumId w:val="50"/>
   </w:num>
   <w:num w:numId="31" w16cid:durableId="1725060562">
-    <w:abstractNumId w:val="23"/>
+    <w:abstractNumId w:val="24"/>
   </w:num>
   <w:num w:numId="32" w16cid:durableId="43024084">
     <w:abstractNumId w:val="13"/>
@@ -16958,34 +18244,34 @@
     <w:abstractNumId w:val="2"/>
   </w:num>
   <w:num w:numId="37" w16cid:durableId="1303345176">
-    <w:abstractNumId w:val="41"/>
+    <w:abstractNumId w:val="44"/>
   </w:num>
   <w:num w:numId="38" w16cid:durableId="142739171">
-    <w:abstractNumId w:val="20"/>
+    <w:abstractNumId w:val="21"/>
   </w:num>
   <w:num w:numId="39" w16cid:durableId="441188796">
+    <w:abstractNumId w:val="52"/>
+  </w:num>
+  <w:num w:numId="40" w16cid:durableId="204173824">
+    <w:abstractNumId w:val="25"/>
+  </w:num>
+  <w:num w:numId="41" w16cid:durableId="104428650">
+    <w:abstractNumId w:val="36"/>
+  </w:num>
+  <w:num w:numId="42" w16cid:durableId="1656957778">
     <w:abstractNumId w:val="49"/>
   </w:num>
-  <w:num w:numId="40" w16cid:durableId="204173824">
-    <w:abstractNumId w:val="24"/>
-  </w:num>
-  <w:num w:numId="41" w16cid:durableId="104428650">
-    <w:abstractNumId w:val="35"/>
-  </w:num>
-  <w:num w:numId="42" w16cid:durableId="1656957778">
-    <w:abstractNumId w:val="46"/>
-  </w:num>
   <w:num w:numId="43" w16cid:durableId="89014033">
-    <w:abstractNumId w:val="22"/>
+    <w:abstractNumId w:val="23"/>
   </w:num>
   <w:num w:numId="44" w16cid:durableId="824737159">
-    <w:abstractNumId w:val="18"/>
+    <w:abstractNumId w:val="19"/>
   </w:num>
   <w:num w:numId="45" w16cid:durableId="635332707">
-    <w:abstractNumId w:val="25"/>
+    <w:abstractNumId w:val="26"/>
   </w:num>
   <w:num w:numId="46" w16cid:durableId="1221750682">
-    <w:abstractNumId w:val="43"/>
+    <w:abstractNumId w:val="46"/>
   </w:num>
   <w:num w:numId="47" w16cid:durableId="132020939">
     <w:abstractNumId w:val="10"/>
@@ -16994,22 +18280,31 @@
     <w:abstractNumId w:val="11"/>
   </w:num>
   <w:num w:numId="49" w16cid:durableId="938441158">
-    <w:abstractNumId w:val="52"/>
+    <w:abstractNumId w:val="55"/>
   </w:num>
   <w:num w:numId="50" w16cid:durableId="977226029">
-    <w:abstractNumId w:val="28"/>
+    <w:abstractNumId w:val="29"/>
   </w:num>
   <w:num w:numId="51" w16cid:durableId="1426069029">
-    <w:abstractNumId w:val="36"/>
+    <w:abstractNumId w:val="37"/>
   </w:num>
   <w:num w:numId="52" w16cid:durableId="1824807030">
-    <w:abstractNumId w:val="34"/>
+    <w:abstractNumId w:val="35"/>
   </w:num>
   <w:num w:numId="53" w16cid:durableId="834960066">
-    <w:abstractNumId w:val="30"/>
+    <w:abstractNumId w:val="31"/>
   </w:num>
   <w:num w:numId="54" w16cid:durableId="836073442">
-    <w:abstractNumId w:val="51"/>
+    <w:abstractNumId w:val="54"/>
+  </w:num>
+  <w:num w:numId="55" w16cid:durableId="1556039673">
+    <w:abstractNumId w:val="39"/>
+  </w:num>
+  <w:num w:numId="56" w16cid:durableId="171263379">
+    <w:abstractNumId w:val="42"/>
+  </w:num>
+  <w:num w:numId="57" w16cid:durableId="362940909">
+    <w:abstractNumId w:val="17"/>
   </w:num>
 </w:numbering>
 </file>
@@ -18070,6 +19365,19 @@
       <w:ind w:left="440"/>
     </w:pPr>
   </w:style>
+  <w:style w:type="paragraph" w:styleId="NormalWeb">
+    <w:name w:val="Normal (Web)"/>
+    <w:basedOn w:val="Normal"/>
+    <w:uiPriority w:val="99"/>
+    <w:semiHidden/>
+    <w:unhideWhenUsed/>
+    <w:rsid w:val="00BE0318"/>
+    <w:rPr>
+      <w:rFonts w:ascii="Times New Roman" w:hAnsi="Times New Roman" w:cs="Times New Roman"/>
+      <w:sz w:val="24"/>
+      <w:szCs w:val="24"/>
+    </w:rPr>
+  </w:style>
 </w:styles>
 </file>
 

</xml_diff>